<commit_message>
Cleanup and update D211
</commit_message>
<xml_diff>
--- a/D211-AdvancedDataAcquisition/Fischer-011933891-D211-PA-Part3.docx
+++ b/D211-AdvancedDataAcquisition/Fischer-011933891-D211-PA-Part3.docx
@@ -219,15 +219,7 @@
         <w:t>The scenario provided with the churn dataset indicates that</w:t>
       </w:r>
       <w:r>
-        <w:t xml:space="preserve"> the senior executives of a telecommunications company (which I will call </w:t>
-      </w:r>
-      <w:proofErr w:type="spellStart"/>
-      <w:r>
-        <w:t>Bigtel</w:t>
-      </w:r>
-      <w:proofErr w:type="spellEnd"/>
-      <w:r>
-        <w:t xml:space="preserve">) </w:t>
+        <w:t xml:space="preserve"> the senior executives of a telecommunications company (which I will call Bigtel) </w:t>
       </w:r>
       <w:r>
         <w:t xml:space="preserve">understand how expensive it is to acquire new customers compared to keeping existing ones. </w:t>
@@ -242,15 +234,7 @@
         <w:t>up to 25 percent annually.</w:t>
       </w:r>
       <w:r>
-        <w:t xml:space="preserve"> I hypothesize that </w:t>
-      </w:r>
-      <w:proofErr w:type="spellStart"/>
-      <w:r>
-        <w:t>Bigtel’s</w:t>
-      </w:r>
-      <w:proofErr w:type="spellEnd"/>
-      <w:r>
-        <w:t xml:space="preserve"> management </w:t>
+        <w:t xml:space="preserve"> I hypothesize that Bigtel’s management </w:t>
       </w:r>
       <w:r>
         <w:t>already knew</w:t>
@@ -271,15 +255,7 @@
         <w:t xml:space="preserve"> churn problem before commissioning this work. However, knowing you have a problem and knowing where to begin working on solving the problem are two very different things. My dashboard</w:t>
       </w:r>
       <w:r>
-        <w:t xml:space="preserve"> and analysis aim to provide </w:t>
-      </w:r>
-      <w:proofErr w:type="spellStart"/>
-      <w:r>
-        <w:t>Bigtel’s</w:t>
-      </w:r>
-      <w:proofErr w:type="spellEnd"/>
-      <w:r>
-        <w:t xml:space="preserve"> leadership with tools and information to highlight facets of the customer base with the highest churn rates. </w:t>
+        <w:t xml:space="preserve"> and analysis aim to provide Bigtel’s leadership with tools and information to highlight facets of the customer base with the highest churn rates. </w:t>
       </w:r>
       <w:r>
         <w:t xml:space="preserve">With these insights, management can </w:t>
@@ -404,15 +380,7 @@
         <w:t xml:space="preserve"> These include </w:t>
       </w:r>
       <w:r>
-        <w:t xml:space="preserve">those that </w:t>
-      </w:r>
-      <w:proofErr w:type="spellStart"/>
-      <w:r>
-        <w:t>BigTel</w:t>
-      </w:r>
-      <w:proofErr w:type="spellEnd"/>
-      <w:r>
-        <w:t xml:space="preserve"> employs today and many others that provide</w:t>
+        <w:t>those that BigTel employs today and many others that provide</w:t>
       </w:r>
       <w:r>
         <w:t xml:space="preserve"> tremendous flexibility and adaptability </w:t>
@@ -503,15 +471,7 @@
         </w:sdtContent>
       </w:sdt>
       <w:r>
-        <w:t xml:space="preserve"> </w:t>
-      </w:r>
-      <w:proofErr w:type="gramStart"/>
-      <w:r>
-        <w:t>All of</w:t>
-      </w:r>
-      <w:proofErr w:type="gramEnd"/>
-      <w:r>
-        <w:t xml:space="preserve"> these </w:t>
+        <w:t xml:space="preserve"> All of these </w:t>
       </w:r>
       <w:r>
         <w:lastRenderedPageBreak/>
@@ -566,15 +526,7 @@
     </w:p>
     <w:p>
       <w:r>
-        <w:t xml:space="preserve">In preparation for this analysis, I examined </w:t>
-      </w:r>
-      <w:proofErr w:type="spellStart"/>
-      <w:r>
-        <w:t>Bigtel’s</w:t>
-      </w:r>
-      <w:proofErr w:type="spellEnd"/>
-      <w:r>
-        <w:t xml:space="preserve"> enterprise data dictionary to select candidate tables from the</w:t>
+        <w:t>In preparation for this analysis, I examined Bigtel’s enterprise data dictionary to select candidate tables from the</w:t>
       </w:r>
       <w:r>
         <w:t xml:space="preserve"> </w:t>
@@ -616,15 +568,7 @@
         <w:t>data source that</w:t>
       </w:r>
       <w:r>
-        <w:t xml:space="preserve"> grouped states into </w:t>
-      </w:r>
-      <w:proofErr w:type="spellStart"/>
-      <w:r>
-        <w:t>Bigtel’s</w:t>
-      </w:r>
-      <w:proofErr w:type="spellEnd"/>
-      <w:r>
-        <w:t xml:space="preserve"> region structure. Therefore, I </w:t>
+        <w:t xml:space="preserve"> grouped states into Bigtel’s region structure. Therefore, I </w:t>
       </w:r>
       <w:r>
         <w:t>manually created a mapping table for this</w:t>
@@ -764,7 +708,6 @@
       <w:r>
         <w:t xml:space="preserve">Launch the standard </w:t>
       </w:r>
-      <w:proofErr w:type="spellStart"/>
       <w:r>
         <w:rPr>
           <w:b/>
@@ -774,7 +717,6 @@
         </w:rPr>
         <w:t>LabOnDemand</w:t>
       </w:r>
-      <w:proofErr w:type="spellEnd"/>
       <w:r>
         <w:t xml:space="preserve"> environment for D211</w:t>
       </w:r>
@@ -788,15 +730,7 @@
         </w:numPr>
       </w:pPr>
       <w:r>
-        <w:t>Unzip the file attached to my submission and place these two files in the “c:\users\</w:t>
-      </w:r>
-      <w:proofErr w:type="spellStart"/>
-      <w:r>
-        <w:t>LabUser</w:t>
-      </w:r>
-      <w:proofErr w:type="spellEnd"/>
-      <w:r>
-        <w:t>\Desktop” folder</w:t>
+        <w:t>Unzip the file attached to my submission and place these two files in the “c:\users\LabUser\Desktop” folder</w:t>
       </w:r>
     </w:p>
     <w:p>
@@ -807,11 +741,9 @@
           <w:numId w:val="18"/>
         </w:numPr>
       </w:pPr>
-      <w:proofErr w:type="spellStart"/>
       <w:r>
         <w:t>stateregion.sql</w:t>
       </w:r>
-      <w:proofErr w:type="spellEnd"/>
     </w:p>
     <w:p>
       <w:pPr>
@@ -915,15 +847,7 @@
         </w:numPr>
       </w:pPr>
       <w:r>
-        <w:t>Navigate to “c:\users\</w:t>
-      </w:r>
-      <w:proofErr w:type="spellStart"/>
-      <w:r>
-        <w:t>LabUser</w:t>
-      </w:r>
-      <w:proofErr w:type="spellEnd"/>
-      <w:r>
-        <w:t>\Desktop”</w:t>
+        <w:t>Navigate to “c:\users\LabUser\Desktop”</w:t>
       </w:r>
     </w:p>
     <w:p>
@@ -935,15 +859,7 @@
         </w:numPr>
       </w:pPr>
       <w:r>
-        <w:t>Select “</w:t>
-      </w:r>
-      <w:proofErr w:type="spellStart"/>
-      <w:r>
-        <w:t>stateregion.sql</w:t>
-      </w:r>
-      <w:proofErr w:type="spellEnd"/>
-      <w:r>
-        <w:t>”</w:t>
+        <w:t>Select “stateregion.sql”</w:t>
       </w:r>
     </w:p>
     <w:p>
@@ -967,15 +883,7 @@
         </w:numPr>
       </w:pPr>
       <w:r>
-        <w:t>Verify successful completion by clicking on “Schemas”, then “Public”, then “Tables” in the tree view and confirm that the “</w:t>
-      </w:r>
-      <w:proofErr w:type="spellStart"/>
-      <w:r>
-        <w:t>stateregion</w:t>
-      </w:r>
-      <w:proofErr w:type="spellEnd"/>
-      <w:r>
-        <w:t>” table was created</w:t>
+        <w:t>Verify successful completion by clicking on “Schemas”, then “Public”, then “Tables” in the tree view and confirm that the “stateregion” table was created</w:t>
       </w:r>
     </w:p>
     <w:p>
@@ -1148,13 +1056,8 @@
         </w:numPr>
       </w:pPr>
       <w:r>
-        <w:t xml:space="preserve">Username: </w:t>
-      </w:r>
-      <w:proofErr w:type="spellStart"/>
-      <w:r>
-        <w:t>postgres</w:t>
-      </w:r>
-      <w:proofErr w:type="spellEnd"/>
+        <w:t>Username: postgres</w:t>
+      </w:r>
     </w:p>
     <w:p>
       <w:pPr>
@@ -1201,15 +1104,7 @@
         </w:numPr>
       </w:pPr>
       <w:r>
-        <w:t>Navigate to “c:\users\</w:t>
-      </w:r>
-      <w:proofErr w:type="spellStart"/>
-      <w:r>
-        <w:t>LabUser</w:t>
-      </w:r>
-      <w:proofErr w:type="spellEnd"/>
-      <w:r>
-        <w:t>\Desktop”</w:t>
+        <w:t>Navigate to “c:\users\LabUser\Desktop”</w:t>
       </w:r>
     </w:p>
     <w:p>
@@ -1333,27 +1228,7 @@
           <w:sz w:val="21"/>
           <w:szCs w:val="21"/>
         </w:rPr>
-        <w:t xml:space="preserve">    </w:t>
-      </w:r>
-      <w:proofErr w:type="spellStart"/>
-      <w:r>
-        <w:rPr>
-          <w:rFonts w:ascii="Consolas" w:hAnsi="Consolas"/>
-          <w:color w:val="D4D4D4"/>
-          <w:sz w:val="21"/>
-          <w:szCs w:val="21"/>
-        </w:rPr>
-        <w:t>c.customer_id</w:t>
-      </w:r>
-      <w:proofErr w:type="spellEnd"/>
-      <w:r>
-        <w:rPr>
-          <w:rFonts w:ascii="Consolas" w:hAnsi="Consolas"/>
-          <w:color w:val="D4D4D4"/>
-          <w:sz w:val="21"/>
-          <w:szCs w:val="21"/>
-        </w:rPr>
-        <w:t>,</w:t>
+        <w:t>    c.customer_id,</w:t>
       </w:r>
     </w:p>
     <w:p>
@@ -1375,27 +1250,7 @@
           <w:sz w:val="21"/>
           <w:szCs w:val="21"/>
         </w:rPr>
-        <w:t xml:space="preserve">    </w:t>
-      </w:r>
-      <w:proofErr w:type="spellStart"/>
-      <w:r>
-        <w:rPr>
-          <w:rFonts w:ascii="Consolas" w:hAnsi="Consolas"/>
-          <w:color w:val="D4D4D4"/>
-          <w:sz w:val="21"/>
-          <w:szCs w:val="21"/>
-        </w:rPr>
-        <w:t>c.lat</w:t>
-      </w:r>
-      <w:proofErr w:type="spellEnd"/>
-      <w:r>
-        <w:rPr>
-          <w:rFonts w:ascii="Consolas" w:hAnsi="Consolas"/>
-          <w:color w:val="D4D4D4"/>
-          <w:sz w:val="21"/>
-          <w:szCs w:val="21"/>
-        </w:rPr>
-        <w:t>,</w:t>
+        <w:t>    c.lat,</w:t>
       </w:r>
     </w:p>
     <w:p>
@@ -1417,27 +1272,7 @@
           <w:sz w:val="21"/>
           <w:szCs w:val="21"/>
         </w:rPr>
-        <w:t xml:space="preserve">    </w:t>
-      </w:r>
-      <w:proofErr w:type="spellStart"/>
-      <w:r>
-        <w:rPr>
-          <w:rFonts w:ascii="Consolas" w:hAnsi="Consolas"/>
-          <w:color w:val="D4D4D4"/>
-          <w:sz w:val="21"/>
-          <w:szCs w:val="21"/>
-        </w:rPr>
-        <w:t>c.lng</w:t>
-      </w:r>
-      <w:proofErr w:type="spellEnd"/>
-      <w:r>
-        <w:rPr>
-          <w:rFonts w:ascii="Consolas" w:hAnsi="Consolas"/>
-          <w:color w:val="D4D4D4"/>
-          <w:sz w:val="21"/>
-          <w:szCs w:val="21"/>
-        </w:rPr>
-        <w:t>,</w:t>
+        <w:t>    c.lng,</w:t>
       </w:r>
     </w:p>
     <w:p>
@@ -1459,27 +1294,7 @@
           <w:sz w:val="21"/>
           <w:szCs w:val="21"/>
         </w:rPr>
-        <w:t xml:space="preserve">    </w:t>
-      </w:r>
-      <w:proofErr w:type="spellStart"/>
-      <w:r>
-        <w:rPr>
-          <w:rFonts w:ascii="Consolas" w:hAnsi="Consolas"/>
-          <w:color w:val="D4D4D4"/>
-          <w:sz w:val="21"/>
-          <w:szCs w:val="21"/>
-        </w:rPr>
-        <w:t>c.age</w:t>
-      </w:r>
-      <w:proofErr w:type="spellEnd"/>
-      <w:r>
-        <w:rPr>
-          <w:rFonts w:ascii="Consolas" w:hAnsi="Consolas"/>
-          <w:color w:val="D4D4D4"/>
-          <w:sz w:val="21"/>
-          <w:szCs w:val="21"/>
-        </w:rPr>
-        <w:t>,</w:t>
+        <w:t>    c.age,</w:t>
       </w:r>
     </w:p>
     <w:p>
@@ -1501,27 +1316,7 @@
           <w:sz w:val="21"/>
           <w:szCs w:val="21"/>
         </w:rPr>
-        <w:t xml:space="preserve">    </w:t>
-      </w:r>
-      <w:proofErr w:type="spellStart"/>
-      <w:r>
-        <w:rPr>
-          <w:rFonts w:ascii="Consolas" w:hAnsi="Consolas"/>
-          <w:color w:val="D4D4D4"/>
-          <w:sz w:val="21"/>
-          <w:szCs w:val="21"/>
-        </w:rPr>
-        <w:t>c.marital</w:t>
-      </w:r>
-      <w:proofErr w:type="spellEnd"/>
-      <w:r>
-        <w:rPr>
-          <w:rFonts w:ascii="Consolas" w:hAnsi="Consolas"/>
-          <w:color w:val="D4D4D4"/>
-          <w:sz w:val="21"/>
-          <w:szCs w:val="21"/>
-        </w:rPr>
-        <w:t>,</w:t>
+        <w:t>    c.marital,</w:t>
       </w:r>
     </w:p>
     <w:p>
@@ -1543,27 +1338,7 @@
           <w:sz w:val="21"/>
           <w:szCs w:val="21"/>
         </w:rPr>
-        <w:t xml:space="preserve">    </w:t>
-      </w:r>
-      <w:proofErr w:type="spellStart"/>
-      <w:r>
-        <w:rPr>
-          <w:rFonts w:ascii="Consolas" w:hAnsi="Consolas"/>
-          <w:color w:val="D4D4D4"/>
-          <w:sz w:val="21"/>
-          <w:szCs w:val="21"/>
-        </w:rPr>
-        <w:t>c.gender</w:t>
-      </w:r>
-      <w:proofErr w:type="spellEnd"/>
-      <w:r>
-        <w:rPr>
-          <w:rFonts w:ascii="Consolas" w:hAnsi="Consolas"/>
-          <w:color w:val="D4D4D4"/>
-          <w:sz w:val="21"/>
-          <w:szCs w:val="21"/>
-        </w:rPr>
-        <w:t>,</w:t>
+        <w:t>    c.gender,</w:t>
       </w:r>
     </w:p>
     <w:p>
@@ -1585,27 +1360,7 @@
           <w:sz w:val="21"/>
           <w:szCs w:val="21"/>
         </w:rPr>
-        <w:t xml:space="preserve">    </w:t>
-      </w:r>
-      <w:proofErr w:type="spellStart"/>
-      <w:r>
-        <w:rPr>
-          <w:rFonts w:ascii="Consolas" w:hAnsi="Consolas"/>
-          <w:color w:val="D4D4D4"/>
-          <w:sz w:val="21"/>
-          <w:szCs w:val="21"/>
-        </w:rPr>
-        <w:t>c.tenure</w:t>
-      </w:r>
-      <w:proofErr w:type="spellEnd"/>
-      <w:r>
-        <w:rPr>
-          <w:rFonts w:ascii="Consolas" w:hAnsi="Consolas"/>
-          <w:color w:val="D4D4D4"/>
-          <w:sz w:val="21"/>
-          <w:szCs w:val="21"/>
-        </w:rPr>
-        <w:t>,</w:t>
+        <w:t>    c.tenure,</w:t>
       </w:r>
     </w:p>
     <w:p>
@@ -1627,27 +1382,7 @@
           <w:sz w:val="21"/>
           <w:szCs w:val="21"/>
         </w:rPr>
-        <w:t xml:space="preserve">    </w:t>
-      </w:r>
-      <w:proofErr w:type="spellStart"/>
-      <w:r>
-        <w:rPr>
-          <w:rFonts w:ascii="Consolas" w:hAnsi="Consolas"/>
-          <w:color w:val="D4D4D4"/>
-          <w:sz w:val="21"/>
-          <w:szCs w:val="21"/>
-        </w:rPr>
-        <w:t>c.monthly_charge</w:t>
-      </w:r>
-      <w:proofErr w:type="spellEnd"/>
-      <w:r>
-        <w:rPr>
-          <w:rFonts w:ascii="Consolas" w:hAnsi="Consolas"/>
-          <w:color w:val="D4D4D4"/>
-          <w:sz w:val="21"/>
-          <w:szCs w:val="21"/>
-        </w:rPr>
-        <w:t>,</w:t>
+        <w:t>    c.monthly_charge,</w:t>
       </w:r>
     </w:p>
     <w:p>
@@ -1669,27 +1404,7 @@
           <w:sz w:val="21"/>
           <w:szCs w:val="21"/>
         </w:rPr>
-        <w:t xml:space="preserve">    </w:t>
-      </w:r>
-      <w:proofErr w:type="spellStart"/>
-      <w:r>
-        <w:rPr>
-          <w:rFonts w:ascii="Consolas" w:hAnsi="Consolas"/>
-          <w:color w:val="D4D4D4"/>
-          <w:sz w:val="21"/>
-          <w:szCs w:val="21"/>
-        </w:rPr>
-        <w:t>c.income</w:t>
-      </w:r>
-      <w:proofErr w:type="spellEnd"/>
-      <w:r>
-        <w:rPr>
-          <w:rFonts w:ascii="Consolas" w:hAnsi="Consolas"/>
-          <w:color w:val="D4D4D4"/>
-          <w:sz w:val="21"/>
-          <w:szCs w:val="21"/>
-        </w:rPr>
-        <w:t>,</w:t>
+        <w:t>    c.income,</w:t>
       </w:r>
     </w:p>
     <w:p>
@@ -1711,38 +1426,7 @@
           <w:sz w:val="21"/>
           <w:szCs w:val="21"/>
         </w:rPr>
-        <w:t xml:space="preserve">    </w:t>
-      </w:r>
-      <w:proofErr w:type="spellStart"/>
-      <w:proofErr w:type="gramStart"/>
-      <w:r>
-        <w:rPr>
-          <w:rFonts w:ascii="Consolas" w:hAnsi="Consolas"/>
-          <w:color w:val="D4D4D4"/>
-          <w:sz w:val="21"/>
-          <w:szCs w:val="21"/>
-        </w:rPr>
-        <w:t>c.</w:t>
-      </w:r>
-      <w:proofErr w:type="gramEnd"/>
-      <w:r>
-        <w:rPr>
-          <w:rFonts w:ascii="Consolas" w:hAnsi="Consolas"/>
-          <w:color w:val="D4D4D4"/>
-          <w:sz w:val="21"/>
-          <w:szCs w:val="21"/>
-        </w:rPr>
-        <w:t>churn</w:t>
-      </w:r>
-      <w:proofErr w:type="spellEnd"/>
-      <w:r>
-        <w:rPr>
-          <w:rFonts w:ascii="Consolas" w:hAnsi="Consolas"/>
-          <w:color w:val="D4D4D4"/>
-          <w:sz w:val="21"/>
-          <w:szCs w:val="21"/>
-        </w:rPr>
-        <w:t>,</w:t>
+        <w:t>    c.churn,</w:t>
       </w:r>
     </w:p>
     <w:p>
@@ -1764,27 +1448,7 @@
           <w:sz w:val="21"/>
           <w:szCs w:val="21"/>
         </w:rPr>
-        <w:t xml:space="preserve">    </w:t>
-      </w:r>
-      <w:proofErr w:type="spellStart"/>
-      <w:r>
-        <w:rPr>
-          <w:rFonts w:ascii="Consolas" w:hAnsi="Consolas"/>
-          <w:color w:val="D4D4D4"/>
-          <w:sz w:val="21"/>
-          <w:szCs w:val="21"/>
-        </w:rPr>
-        <w:t>l.city</w:t>
-      </w:r>
-      <w:proofErr w:type="spellEnd"/>
-      <w:r>
-        <w:rPr>
-          <w:rFonts w:ascii="Consolas" w:hAnsi="Consolas"/>
-          <w:color w:val="D4D4D4"/>
-          <w:sz w:val="21"/>
-          <w:szCs w:val="21"/>
-        </w:rPr>
-        <w:t>,</w:t>
+        <w:t>    l.city,</w:t>
       </w:r>
     </w:p>
     <w:p>
@@ -1829,27 +1493,7 @@
           <w:szCs w:val="21"/>
         </w:rPr>
         <w:lastRenderedPageBreak/>
-        <w:t xml:space="preserve">    </w:t>
-      </w:r>
-      <w:proofErr w:type="spellStart"/>
-      <w:r>
-        <w:rPr>
-          <w:rFonts w:ascii="Consolas" w:hAnsi="Consolas"/>
-          <w:color w:val="D4D4D4"/>
-          <w:sz w:val="21"/>
-          <w:szCs w:val="21"/>
-        </w:rPr>
-        <w:t>l.county</w:t>
-      </w:r>
-      <w:proofErr w:type="spellEnd"/>
-      <w:r>
-        <w:rPr>
-          <w:rFonts w:ascii="Consolas" w:hAnsi="Consolas"/>
-          <w:color w:val="D4D4D4"/>
-          <w:sz w:val="21"/>
-          <w:szCs w:val="21"/>
-        </w:rPr>
-        <w:t>,</w:t>
+        <w:t>    l.county,</w:t>
       </w:r>
     </w:p>
     <w:p>
@@ -1871,27 +1515,7 @@
           <w:sz w:val="21"/>
           <w:szCs w:val="21"/>
         </w:rPr>
-        <w:t xml:space="preserve">    </w:t>
-      </w:r>
-      <w:proofErr w:type="spellStart"/>
-      <w:r>
-        <w:rPr>
-          <w:rFonts w:ascii="Consolas" w:hAnsi="Consolas"/>
-          <w:color w:val="D4D4D4"/>
-          <w:sz w:val="21"/>
-          <w:szCs w:val="21"/>
-        </w:rPr>
-        <w:t>l.state</w:t>
-      </w:r>
-      <w:proofErr w:type="spellEnd"/>
-      <w:r>
-        <w:rPr>
-          <w:rFonts w:ascii="Consolas" w:hAnsi="Consolas"/>
-          <w:color w:val="D4D4D4"/>
-          <w:sz w:val="21"/>
-          <w:szCs w:val="21"/>
-        </w:rPr>
-        <w:t>,</w:t>
+        <w:t>    l.state,</w:t>
       </w:r>
     </w:p>
     <w:p>
@@ -1913,29 +1537,7 @@
           <w:sz w:val="21"/>
           <w:szCs w:val="21"/>
         </w:rPr>
-        <w:t xml:space="preserve">    </w:t>
-      </w:r>
-      <w:proofErr w:type="spellStart"/>
-      <w:proofErr w:type="gramStart"/>
-      <w:r>
-        <w:rPr>
-          <w:rFonts w:ascii="Consolas" w:hAnsi="Consolas"/>
-          <w:color w:val="D4D4D4"/>
-          <w:sz w:val="21"/>
-          <w:szCs w:val="21"/>
-        </w:rPr>
-        <w:t>s.region</w:t>
-      </w:r>
-      <w:proofErr w:type="spellEnd"/>
-      <w:proofErr w:type="gramEnd"/>
-      <w:r>
-        <w:rPr>
-          <w:rFonts w:ascii="Consolas" w:hAnsi="Consolas"/>
-          <w:color w:val="D4D4D4"/>
-          <w:sz w:val="21"/>
-          <w:szCs w:val="21"/>
-        </w:rPr>
-        <w:t>,</w:t>
+        <w:t>    s.region,</w:t>
       </w:r>
     </w:p>
     <w:p>
@@ -1957,29 +1559,7 @@
           <w:sz w:val="21"/>
           <w:szCs w:val="21"/>
         </w:rPr>
-        <w:t xml:space="preserve">    </w:t>
-      </w:r>
-      <w:proofErr w:type="spellStart"/>
-      <w:proofErr w:type="gramStart"/>
-      <w:r>
-        <w:rPr>
-          <w:rFonts w:ascii="Consolas" w:hAnsi="Consolas"/>
-          <w:color w:val="D4D4D4"/>
-          <w:sz w:val="21"/>
-          <w:szCs w:val="21"/>
-        </w:rPr>
-        <w:t>ct.duration</w:t>
-      </w:r>
-      <w:proofErr w:type="spellEnd"/>
-      <w:proofErr w:type="gramEnd"/>
-      <w:r>
-        <w:rPr>
-          <w:rFonts w:ascii="Consolas" w:hAnsi="Consolas"/>
-          <w:color w:val="D4D4D4"/>
-          <w:sz w:val="21"/>
-          <w:szCs w:val="21"/>
-        </w:rPr>
-        <w:t>,</w:t>
+        <w:t>    ct.duration,</w:t>
       </w:r>
     </w:p>
     <w:p>
@@ -2001,30 +1581,8 @@
           <w:sz w:val="21"/>
           <w:szCs w:val="21"/>
         </w:rPr>
-        <w:t xml:space="preserve">    </w:t>
-      </w:r>
-      <w:proofErr w:type="spellStart"/>
-      <w:proofErr w:type="gramStart"/>
-      <w:r>
-        <w:rPr>
-          <w:rFonts w:ascii="Consolas" w:hAnsi="Consolas"/>
-          <w:color w:val="D4D4D4"/>
-          <w:sz w:val="21"/>
-          <w:szCs w:val="21"/>
-        </w:rPr>
-        <w:t>p.payment</w:t>
-      </w:r>
-      <w:proofErr w:type="gramEnd"/>
-      <w:r>
-        <w:rPr>
-          <w:rFonts w:ascii="Consolas" w:hAnsi="Consolas"/>
-          <w:color w:val="D4D4D4"/>
-          <w:sz w:val="21"/>
-          <w:szCs w:val="21"/>
-        </w:rPr>
-        <w:t>_type</w:t>
-      </w:r>
-      <w:proofErr w:type="spellEnd"/>
+        <w:t>    p.payment_type</w:t>
+      </w:r>
     </w:p>
     <w:p>
       <w:pPr>
@@ -2143,50 +1701,8 @@
           <w:sz w:val="21"/>
           <w:szCs w:val="21"/>
         </w:rPr>
-        <w:t xml:space="preserve"> </w:t>
-      </w:r>
-      <w:proofErr w:type="spellStart"/>
-      <w:proofErr w:type="gramStart"/>
-      <w:r>
-        <w:rPr>
-          <w:rFonts w:ascii="Consolas" w:hAnsi="Consolas"/>
-          <w:color w:val="D4D4D4"/>
-          <w:sz w:val="21"/>
-          <w:szCs w:val="21"/>
-        </w:rPr>
-        <w:t>l.location</w:t>
-      </w:r>
-      <w:proofErr w:type="gramEnd"/>
-      <w:r>
-        <w:rPr>
-          <w:rFonts w:ascii="Consolas" w:hAnsi="Consolas"/>
-          <w:color w:val="D4D4D4"/>
-          <w:sz w:val="21"/>
-          <w:szCs w:val="21"/>
-        </w:rPr>
-        <w:t>_id</w:t>
-      </w:r>
-      <w:proofErr w:type="spellEnd"/>
-      <w:r>
-        <w:rPr>
-          <w:rFonts w:ascii="Consolas" w:hAnsi="Consolas"/>
-          <w:color w:val="D4D4D4"/>
-          <w:sz w:val="21"/>
-          <w:szCs w:val="21"/>
-        </w:rPr>
-        <w:t xml:space="preserve"> = </w:t>
-      </w:r>
-      <w:proofErr w:type="spellStart"/>
-      <w:r>
-        <w:rPr>
-          <w:rFonts w:ascii="Consolas" w:hAnsi="Consolas"/>
-          <w:color w:val="D4D4D4"/>
-          <w:sz w:val="21"/>
-          <w:szCs w:val="21"/>
-        </w:rPr>
-        <w:t>c.location_id</w:t>
-      </w:r>
-      <w:proofErr w:type="spellEnd"/>
+        <w:t xml:space="preserve"> l.location_id = c.location_id</w:t>
+      </w:r>
     </w:p>
     <w:p>
       <w:pPr>
@@ -2225,27 +1741,7 @@
           <w:sz w:val="21"/>
           <w:szCs w:val="21"/>
         </w:rPr>
-        <w:t xml:space="preserve"> </w:t>
-      </w:r>
-      <w:proofErr w:type="spellStart"/>
-      <w:r>
-        <w:rPr>
-          <w:rFonts w:ascii="Consolas" w:hAnsi="Consolas"/>
-          <w:color w:val="D4D4D4"/>
-          <w:sz w:val="21"/>
-          <w:szCs w:val="21"/>
-        </w:rPr>
-        <w:t>stateregion</w:t>
-      </w:r>
-      <w:proofErr w:type="spellEnd"/>
-      <w:r>
-        <w:rPr>
-          <w:rFonts w:ascii="Consolas" w:hAnsi="Consolas"/>
-          <w:color w:val="D4D4D4"/>
-          <w:sz w:val="21"/>
-          <w:szCs w:val="21"/>
-        </w:rPr>
-        <w:t xml:space="preserve"> s </w:t>
+        <w:t xml:space="preserve"> stateregion s </w:t>
       </w:r>
       <w:r>
         <w:rPr>
@@ -2263,41 +1759,8 @@
           <w:sz w:val="21"/>
           <w:szCs w:val="21"/>
         </w:rPr>
-        <w:t xml:space="preserve"> </w:t>
-      </w:r>
-      <w:proofErr w:type="spellStart"/>
-      <w:proofErr w:type="gramStart"/>
-      <w:r>
-        <w:rPr>
-          <w:rFonts w:ascii="Consolas" w:hAnsi="Consolas"/>
-          <w:color w:val="D4D4D4"/>
-          <w:sz w:val="21"/>
-          <w:szCs w:val="21"/>
-        </w:rPr>
-        <w:t>s.state</w:t>
-      </w:r>
-      <w:proofErr w:type="spellEnd"/>
-      <w:proofErr w:type="gramEnd"/>
-      <w:r>
-        <w:rPr>
-          <w:rFonts w:ascii="Consolas" w:hAnsi="Consolas"/>
-          <w:color w:val="D4D4D4"/>
-          <w:sz w:val="21"/>
-          <w:szCs w:val="21"/>
-        </w:rPr>
-        <w:t xml:space="preserve"> = </w:t>
-      </w:r>
-      <w:proofErr w:type="spellStart"/>
-      <w:r>
-        <w:rPr>
-          <w:rFonts w:ascii="Consolas" w:hAnsi="Consolas"/>
-          <w:color w:val="D4D4D4"/>
-          <w:sz w:val="21"/>
-          <w:szCs w:val="21"/>
-        </w:rPr>
-        <w:t>l.state</w:t>
-      </w:r>
-      <w:proofErr w:type="spellEnd"/>
+        <w:t xml:space="preserve"> s.state = l.state</w:t>
+      </w:r>
     </w:p>
     <w:p>
       <w:pPr>
@@ -2354,27 +1817,7 @@
           <w:sz w:val="21"/>
           <w:szCs w:val="21"/>
         </w:rPr>
-        <w:t xml:space="preserve"> </w:t>
-      </w:r>
-      <w:proofErr w:type="spellStart"/>
-      <w:r>
-        <w:rPr>
-          <w:rFonts w:ascii="Consolas" w:hAnsi="Consolas"/>
-          <w:color w:val="D4D4D4"/>
-          <w:sz w:val="21"/>
-          <w:szCs w:val="21"/>
-        </w:rPr>
-        <w:t>ct</w:t>
-      </w:r>
-      <w:proofErr w:type="spellEnd"/>
-      <w:r>
-        <w:rPr>
-          <w:rFonts w:ascii="Consolas" w:hAnsi="Consolas"/>
-          <w:color w:val="D4D4D4"/>
-          <w:sz w:val="21"/>
-          <w:szCs w:val="21"/>
-        </w:rPr>
-        <w:t xml:space="preserve"> </w:t>
+        <w:t xml:space="preserve"> ct </w:t>
       </w:r>
       <w:r>
         <w:rPr>
@@ -2392,50 +1835,8 @@
           <w:sz w:val="21"/>
           <w:szCs w:val="21"/>
         </w:rPr>
-        <w:t xml:space="preserve"> </w:t>
-      </w:r>
-      <w:proofErr w:type="spellStart"/>
-      <w:proofErr w:type="gramStart"/>
-      <w:r>
-        <w:rPr>
-          <w:rFonts w:ascii="Consolas" w:hAnsi="Consolas"/>
-          <w:color w:val="D4D4D4"/>
-          <w:sz w:val="21"/>
-          <w:szCs w:val="21"/>
-        </w:rPr>
-        <w:t>ct.contract</w:t>
-      </w:r>
-      <w:proofErr w:type="gramEnd"/>
-      <w:r>
-        <w:rPr>
-          <w:rFonts w:ascii="Consolas" w:hAnsi="Consolas"/>
-          <w:color w:val="D4D4D4"/>
-          <w:sz w:val="21"/>
-          <w:szCs w:val="21"/>
-        </w:rPr>
-        <w:t>_id</w:t>
-      </w:r>
-      <w:proofErr w:type="spellEnd"/>
-      <w:r>
-        <w:rPr>
-          <w:rFonts w:ascii="Consolas" w:hAnsi="Consolas"/>
-          <w:color w:val="D4D4D4"/>
-          <w:sz w:val="21"/>
-          <w:szCs w:val="21"/>
-        </w:rPr>
-        <w:t xml:space="preserve"> = </w:t>
-      </w:r>
-      <w:proofErr w:type="spellStart"/>
-      <w:r>
-        <w:rPr>
-          <w:rFonts w:ascii="Consolas" w:hAnsi="Consolas"/>
-          <w:color w:val="D4D4D4"/>
-          <w:sz w:val="21"/>
-          <w:szCs w:val="21"/>
-        </w:rPr>
-        <w:t>c.contract_id</w:t>
-      </w:r>
-      <w:proofErr w:type="spellEnd"/>
+        <w:t xml:space="preserve"> ct.contract_id = c.contract_id</w:t>
+      </w:r>
     </w:p>
     <w:p>
       <w:pPr>
@@ -2492,50 +1893,8 @@
           <w:sz w:val="21"/>
           <w:szCs w:val="21"/>
         </w:rPr>
-        <w:t xml:space="preserve"> </w:t>
-      </w:r>
-      <w:proofErr w:type="spellStart"/>
-      <w:proofErr w:type="gramStart"/>
-      <w:r>
-        <w:rPr>
-          <w:rFonts w:ascii="Consolas" w:hAnsi="Consolas"/>
-          <w:color w:val="D4D4D4"/>
-          <w:sz w:val="21"/>
-          <w:szCs w:val="21"/>
-        </w:rPr>
-        <w:t>p.payment</w:t>
-      </w:r>
-      <w:proofErr w:type="gramEnd"/>
-      <w:r>
-        <w:rPr>
-          <w:rFonts w:ascii="Consolas" w:hAnsi="Consolas"/>
-          <w:color w:val="D4D4D4"/>
-          <w:sz w:val="21"/>
-          <w:szCs w:val="21"/>
-        </w:rPr>
-        <w:t>_id</w:t>
-      </w:r>
-      <w:proofErr w:type="spellEnd"/>
-      <w:r>
-        <w:rPr>
-          <w:rFonts w:ascii="Consolas" w:hAnsi="Consolas"/>
-          <w:color w:val="D4D4D4"/>
-          <w:sz w:val="21"/>
-          <w:szCs w:val="21"/>
-        </w:rPr>
-        <w:t xml:space="preserve"> = </w:t>
-      </w:r>
-      <w:proofErr w:type="spellStart"/>
-      <w:r>
-        <w:rPr>
-          <w:rFonts w:ascii="Consolas" w:hAnsi="Consolas"/>
-          <w:color w:val="D4D4D4"/>
-          <w:sz w:val="21"/>
-          <w:szCs w:val="21"/>
-        </w:rPr>
-        <w:t>c.payment_id</w:t>
-      </w:r>
-      <w:proofErr w:type="spellEnd"/>
+        <w:t xml:space="preserve"> p.payment_id = c.payment_id</w:t>
+      </w:r>
     </w:p>
     <w:p>
       <w:pPr>
@@ -2565,21 +1924,17 @@
           <w:sz w:val="21"/>
           <w:szCs w:val="21"/>
         </w:rPr>
-        <w:t xml:space="preserve"> </w:t>
-      </w:r>
-      <w:proofErr w:type="spellStart"/>
-      <w:proofErr w:type="gramStart"/>
+        <w:t xml:space="preserve"> l.state </w:t>
+      </w:r>
       <w:r>
         <w:rPr>
           <w:rFonts w:ascii="Consolas" w:hAnsi="Consolas"/>
-          <w:color w:val="D4D4D4"/>
+          <w:color w:val="569CD6"/>
           <w:sz w:val="21"/>
           <w:szCs w:val="21"/>
         </w:rPr>
-        <w:t>l.state</w:t>
-      </w:r>
-      <w:proofErr w:type="spellEnd"/>
-      <w:proofErr w:type="gramEnd"/>
+        <w:t>NOT</w:t>
+      </w:r>
       <w:r>
         <w:rPr>
           <w:rFonts w:ascii="Consolas" w:hAnsi="Consolas"/>
@@ -2596,24 +1951,6 @@
           <w:sz w:val="21"/>
           <w:szCs w:val="21"/>
         </w:rPr>
-        <w:t>NOT</w:t>
-      </w:r>
-      <w:r>
-        <w:rPr>
-          <w:rFonts w:ascii="Consolas" w:hAnsi="Consolas"/>
-          <w:color w:val="D4D4D4"/>
-          <w:sz w:val="21"/>
-          <w:szCs w:val="21"/>
-        </w:rPr>
-        <w:t xml:space="preserve"> </w:t>
-      </w:r>
-      <w:r>
-        <w:rPr>
-          <w:rFonts w:ascii="Consolas" w:hAnsi="Consolas"/>
-          <w:color w:val="569CD6"/>
-          <w:sz w:val="21"/>
-          <w:szCs w:val="21"/>
-        </w:rPr>
         <w:t>IN</w:t>
       </w:r>
       <w:r>
@@ -2743,15 +2080,7 @@
         </w:numPr>
       </w:pPr>
       <w:r>
-        <w:t>Navigate to “c:\users\</w:t>
-      </w:r>
-      <w:proofErr w:type="spellStart"/>
-      <w:r>
-        <w:t>LabUser</w:t>
-      </w:r>
-      <w:proofErr w:type="spellEnd"/>
-      <w:r>
-        <w:t>\Desktop”</w:t>
+        <w:t>Navigate to “c:\users\LabUser\Desktop”</w:t>
       </w:r>
     </w:p>
     <w:p>
@@ -2802,18 +2131,10 @@
         </w:numPr>
       </w:pPr>
       <w:r>
-        <w:t>Note: it may be shortened to “</w:t>
-      </w:r>
-      <w:proofErr w:type="spellStart"/>
-      <w:r>
-        <w:t>broadband</w:t>
-      </w:r>
-      <w:r>
-        <w:t>_da</w:t>
-      </w:r>
-      <w:proofErr w:type="spellEnd"/>
-      <w:r>
-        <w:t>…hallenge.csv” or similar</w:t>
+        <w:t>Note: it may be shortened to “broadband</w:t>
+      </w:r>
+      <w:r>
+        <w:t>_da…hallenge.csv” or similar</w:t>
       </w:r>
     </w:p>
     <w:p>
@@ -2864,15 +2185,7 @@
         <w:t>Right-click</w:t>
       </w:r>
       <w:r>
-        <w:t xml:space="preserve"> on the “</w:t>
-      </w:r>
-      <w:proofErr w:type="spellStart"/>
-      <w:r>
-        <w:t>broadband_open_datachallenge</w:t>
-      </w:r>
-      <w:proofErr w:type="spellEnd"/>
-      <w:r>
-        <w:t>” rectangle on the workspace and click “Rename”</w:t>
+        <w:t xml:space="preserve"> on the “broadband_open_datachallenge” rectangle on the workspace and click “Rename”</w:t>
       </w:r>
       <w:r>
         <w:t>.</w:t>
@@ -3100,15 +2413,7 @@
         </w:numPr>
       </w:pPr>
       <w:r>
-        <w:t xml:space="preserve">Minimum: </w:t>
-      </w:r>
-      <w:proofErr w:type="gramStart"/>
-      <w:r>
-        <w:t>checked,</w:t>
-      </w:r>
-      <w:proofErr w:type="gramEnd"/>
-      <w:r>
-        <w:t xml:space="preserve"> value 1</w:t>
+        <w:t>Minimum: checked, value 1</w:t>
       </w:r>
     </w:p>
     <w:p>
@@ -3120,15 +2425,10 @@
         </w:numPr>
       </w:pPr>
       <w:r>
-        <w:t xml:space="preserve">Maximum: </w:t>
-      </w:r>
-      <w:proofErr w:type="gramStart"/>
-      <w:r>
-        <w:t>checked,</w:t>
-      </w:r>
-      <w:proofErr w:type="gramEnd"/>
-      <w:r>
-        <w:t xml:space="preserve"> value 2</w:t>
+        <w:t>Maximum: checked, value 2</w:t>
+      </w:r>
+      <w:r>
+        <w:t>0</w:t>
       </w:r>
     </w:p>
     <w:p>
@@ -3322,15 +2622,7 @@
         </w:numPr>
       </w:pPr>
       <w:r>
-        <w:t>Enter this text: “Count([</w:t>
-      </w:r>
-      <w:proofErr w:type="spellStart"/>
-      <w:r>
-        <w:t>customer_id</w:t>
-      </w:r>
-      <w:proofErr w:type="spellEnd"/>
-      <w:r>
-        <w:t>])”</w:t>
+        <w:t>Enter this text: “Count([customer_id])”</w:t>
       </w:r>
     </w:p>
     <w:p>
@@ -3380,13 +2672,8 @@
       <w:r>
         <w:t>Enter this text: “</w:t>
       </w:r>
-      <w:proofErr w:type="gramStart"/>
-      <w:r>
-        <w:t>SUM(</w:t>
-      </w:r>
-      <w:proofErr w:type="gramEnd"/>
-      <w:r>
-        <w:t>CASE churn When "Yes" Then 1 Else 0 END)</w:t>
+      <w:r>
+        <w:t>SUM(CASE churn When "Yes" Then 1 Else 0 END)</w:t>
       </w:r>
       <w:r>
         <w:t>”</w:t>
@@ -3501,23 +2788,7 @@
         <w:t>Enter this text: “</w:t>
       </w:r>
       <w:r>
-        <w:t>[</w:t>
-      </w:r>
-      <w:proofErr w:type="spellStart"/>
-      <w:r>
-        <w:t>monthly_charge</w:t>
-      </w:r>
-      <w:proofErr w:type="spellEnd"/>
-      <w:r>
-        <w:t>]</w:t>
-      </w:r>
-      <w:proofErr w:type="gramStart"/>
-      <w:r>
-        <w:t>-[</w:t>
-      </w:r>
-      <w:proofErr w:type="gramEnd"/>
-      <w:r>
-        <w:t>Lowest Priced Terrestrial Broadband Plan]</w:t>
+        <w:t>[monthly_charge]-[Lowest Priced Terrestrial Broadband Plan]</w:t>
       </w:r>
       <w:r>
         <w:t>”</w:t>
@@ -3710,15 +2981,7 @@
       </w:r>
       <w:r>
         <w:br/>
-        <w:t xml:space="preserve">(IF </w:t>
-      </w:r>
-      <w:proofErr w:type="gramStart"/>
-      <w:r>
-        <w:t>MAX(</w:t>
-      </w:r>
-      <w:proofErr w:type="gramEnd"/>
-      <w:r>
-        <w:t>IFNULL([Wired100 3 2020],0),IFNULL([Wired25 3 2020],0)) = 0 then 1 ELSE MAX([Wired100 3 2020],[Wired25 3 2020])</w:t>
+        <w:t>(IF MAX(IFNULL([Wired100 3 2020],0),IFNULL([Wired25 3 2020],0)) = 0 then 1 ELSE MAX([Wired100 3 2020],[Wired25 3 2020])</w:t>
       </w:r>
       <w:r>
         <w:t xml:space="preserve"> </w:t>
@@ -3968,17 +3231,7 @@
         </w:numPr>
       </w:pPr>
       <w:r>
-        <w:t>Right-click on “</w:t>
-      </w:r>
-      <w:proofErr w:type="spellStart"/>
-      <w:proofErr w:type="gramStart"/>
-      <w:r>
-        <w:t>region.state</w:t>
-      </w:r>
-      <w:proofErr w:type="spellEnd"/>
-      <w:proofErr w:type="gramEnd"/>
-      <w:r>
-        <w:t xml:space="preserve">” under </w:t>
+        <w:t xml:space="preserve">Right-click on “region.state” under </w:t>
       </w:r>
       <w:r>
         <w:t>“Customer”</w:t>
@@ -3996,15 +3249,7 @@
         </w:numPr>
       </w:pPr>
       <w:r>
-        <w:t>Enter “</w:t>
-      </w:r>
-      <w:proofErr w:type="spellStart"/>
-      <w:r>
-        <w:t>RegionHierarchy</w:t>
-      </w:r>
-      <w:proofErr w:type="spellEnd"/>
-      <w:r>
-        <w:t>” as the new name</w:t>
+        <w:t>Enter “RegionHierarchy” as the new name</w:t>
       </w:r>
     </w:p>
     <w:p>
@@ -4022,15 +3267,7 @@
         <w:t>“Customer”</w:t>
       </w:r>
       <w:r>
-        <w:t xml:space="preserve"> and drop it just below “state” in “</w:t>
-      </w:r>
-      <w:proofErr w:type="spellStart"/>
-      <w:r>
-        <w:t>RegionHierarchy</w:t>
-      </w:r>
-      <w:proofErr w:type="spellEnd"/>
-      <w:r>
-        <w:t>”</w:t>
+        <w:t xml:space="preserve"> and drop it just below “state” in “RegionHierarchy”</w:t>
       </w:r>
     </w:p>
     <w:p>
@@ -4117,17 +3354,224 @@
         </w:numPr>
       </w:pPr>
       <w:r>
-        <w:t>Right-click on “Churn Rate” under “Customer” and click “Default Properties” then “</w:t>
-      </w:r>
-      <w:r>
-        <w:t>Color</w:t>
+        <w:t>Right-click on “Churn Rate” under “Customer” and click “Default Properties” then “Color…”</w:t>
+      </w:r>
+      <w:r>
+        <w:t>, then click “Advanced”</w:t>
+      </w:r>
+    </w:p>
+    <w:p>
+      <w:pPr>
+        <w:pStyle w:val="ListParagraph"/>
+        <w:numPr>
+          <w:ilvl w:val="0"/>
+          <w:numId w:val="30"/>
+        </w:numPr>
+      </w:pPr>
+      <w:r>
+        <w:t>Choose “Red-Blue Diverging”, reversed, Start = 0.2, End = 0</w:t>
+      </w:r>
+      <w:r>
+        <w:t>.4</w:t>
+      </w:r>
+    </w:p>
+    <w:p>
+      <w:pPr>
+        <w:pStyle w:val="ListParagraph"/>
+        <w:numPr>
+          <w:ilvl w:val="0"/>
+          <w:numId w:val="30"/>
+        </w:numPr>
+      </w:pPr>
+      <w:r>
+        <w:t>Click “OK”</w:t>
+      </w:r>
+    </w:p>
+    <w:p>
+      <w:pPr>
+        <w:pStyle w:val="ListParagraph"/>
+        <w:numPr>
+          <w:ilvl w:val="0"/>
+          <w:numId w:val="30"/>
+        </w:numPr>
+      </w:pPr>
+      <w:r>
+        <w:t>Right-click on “gender” under “Customer” and click “Default Properties” then click “</w:t>
+      </w:r>
+      <w:r>
+        <w:t>Sort…”</w:t>
+      </w:r>
+    </w:p>
+    <w:p>
+      <w:pPr>
+        <w:pStyle w:val="ListParagraph"/>
+        <w:numPr>
+          <w:ilvl w:val="0"/>
+          <w:numId w:val="30"/>
+        </w:numPr>
+      </w:pPr>
+      <w:r>
+        <w:t>Select Sort By Manual</w:t>
+      </w:r>
+    </w:p>
+    <w:p>
+      <w:pPr>
+        <w:pStyle w:val="ListParagraph"/>
+        <w:numPr>
+          <w:ilvl w:val="0"/>
+          <w:numId w:val="30"/>
+        </w:numPr>
+      </w:pPr>
+      <w:r>
+        <w:t>Arrange the items Male, Female, Prefer not to answer</w:t>
+      </w:r>
+    </w:p>
+    <w:p>
+      <w:pPr>
+        <w:pStyle w:val="ListParagraph"/>
+        <w:numPr>
+          <w:ilvl w:val="0"/>
+          <w:numId w:val="30"/>
+        </w:numPr>
+      </w:pPr>
+      <w:r>
+        <w:t>Close the dialog</w:t>
+      </w:r>
+    </w:p>
+    <w:p>
+      <w:pPr>
+        <w:pStyle w:val="ListParagraph"/>
+        <w:numPr>
+          <w:ilvl w:val="0"/>
+          <w:numId w:val="30"/>
+        </w:numPr>
+      </w:pPr>
+      <w:r>
+        <w:t>Right-click on “gender” under “Customer” and click “Default Properties” then “Color…”</w:t>
+      </w:r>
+    </w:p>
+    <w:p>
+      <w:pPr>
+        <w:pStyle w:val="ListParagraph"/>
+        <w:numPr>
+          <w:ilvl w:val="0"/>
+          <w:numId w:val="30"/>
+        </w:numPr>
+      </w:pPr>
+      <w:r>
+        <w:t>Assign Red to “Male”, Light blue to “Female”, Gray to “Prefer not to answer”</w:t>
+      </w:r>
+    </w:p>
+    <w:p>
+      <w:pPr>
+        <w:pStyle w:val="ListParagraph"/>
+        <w:numPr>
+          <w:ilvl w:val="0"/>
+          <w:numId w:val="30"/>
+        </w:numPr>
+      </w:pPr>
+      <w:r>
+        <w:t>Click “OK”</w:t>
+      </w:r>
+    </w:p>
+    <w:p>
+      <w:pPr>
+        <w:pStyle w:val="ListParagraph"/>
+        <w:numPr>
+          <w:ilvl w:val="0"/>
+          <w:numId w:val="30"/>
+        </w:numPr>
+      </w:pPr>
+      <w:r>
+        <w:t>Right-click on “income(bin)” under “Customer” and click “Default Properties” then “Color…”</w:t>
+      </w:r>
+    </w:p>
+    <w:p>
+      <w:pPr>
+        <w:pStyle w:val="ListParagraph"/>
+        <w:numPr>
+          <w:ilvl w:val="0"/>
+          <w:numId w:val="30"/>
+        </w:numPr>
+      </w:pPr>
+      <w:r>
+        <w:t>Choose “Green-gold</w:t>
+      </w:r>
+      <w:r>
+        <w:t>” and click “Assign Palette”</w:t>
+      </w:r>
+    </w:p>
+    <w:p>
+      <w:pPr>
+        <w:pStyle w:val="ListParagraph"/>
+        <w:numPr>
+          <w:ilvl w:val="0"/>
+          <w:numId w:val="30"/>
+        </w:numPr>
+      </w:pPr>
+      <w:r>
+        <w:t>Click “OK”</w:t>
+      </w:r>
+    </w:p>
+    <w:p>
+      <w:pPr>
+        <w:pStyle w:val="ListParagraph"/>
+        <w:numPr>
+          <w:ilvl w:val="0"/>
+          <w:numId w:val="30"/>
+        </w:numPr>
+      </w:pPr>
+      <w:r>
+        <w:t xml:space="preserve">Right-click on “Price Advantage” under </w:t>
+      </w:r>
+      <w:r>
+        <w:t>“Customer”</w:t>
+      </w:r>
+      <w:r>
+        <w:t xml:space="preserve"> and click “Default Properties” then “Number Format…”</w:t>
+      </w:r>
+    </w:p>
+    <w:p>
+      <w:pPr>
+        <w:pStyle w:val="ListParagraph"/>
+        <w:numPr>
+          <w:ilvl w:val="0"/>
+          <w:numId w:val="30"/>
+        </w:numPr>
+      </w:pPr>
+      <w:r>
+        <w:t>Choose “Currency (Standard)”</w:t>
+      </w:r>
+    </w:p>
+    <w:p>
+      <w:pPr>
+        <w:pStyle w:val="ListParagraph"/>
+        <w:numPr>
+          <w:ilvl w:val="0"/>
+          <w:numId w:val="30"/>
+        </w:numPr>
+      </w:pPr>
+      <w:r>
+        <w:t>Click “OK”</w:t>
+      </w:r>
+    </w:p>
+    <w:p>
+      <w:pPr>
+        <w:pStyle w:val="ListParagraph"/>
+        <w:numPr>
+          <w:ilvl w:val="0"/>
+          <w:numId w:val="30"/>
+        </w:numPr>
+      </w:pPr>
+      <w:r>
+        <w:t>Right-click on “Price Advantage” under “Customer” and click “Default Properties” then “</w:t>
+      </w:r>
+      <w:r>
+        <w:t>Aggregation</w:t>
       </w:r>
       <w:r>
         <w:t>…”</w:t>
       </w:r>
-      <w:r>
-        <w:t>, then click “Advanced”</w:t>
-      </w:r>
     </w:p>
     <w:p>
       <w:pPr>
@@ -4138,10 +3582,7 @@
         </w:numPr>
       </w:pPr>
       <w:r>
-        <w:t>Choose “Red-Blue Diverging”, reversed, Start = 0.2, End = 0</w:t>
-      </w:r>
-      <w:r>
-        <w:t>.4</w:t>
+        <w:t>Choose “Average”</w:t>
       </w:r>
     </w:p>
     <w:p>
@@ -4153,6 +3594,36 @@
         </w:numPr>
       </w:pPr>
       <w:r>
+        <w:t xml:space="preserve">Right-click on “monthly_charge” under </w:t>
+      </w:r>
+      <w:r>
+        <w:t>“Customer”</w:t>
+      </w:r>
+      <w:r>
+        <w:t xml:space="preserve"> and click “Default Properties” then “Number Format…”</w:t>
+      </w:r>
+    </w:p>
+    <w:p>
+      <w:pPr>
+        <w:pStyle w:val="ListParagraph"/>
+        <w:numPr>
+          <w:ilvl w:val="0"/>
+          <w:numId w:val="30"/>
+        </w:numPr>
+      </w:pPr>
+      <w:r>
+        <w:t>Choose “Currency (Standard)”</w:t>
+      </w:r>
+    </w:p>
+    <w:p>
+      <w:pPr>
+        <w:pStyle w:val="ListParagraph"/>
+        <w:numPr>
+          <w:ilvl w:val="0"/>
+          <w:numId w:val="30"/>
+        </w:numPr>
+      </w:pPr>
+      <w:r>
         <w:t>Click “OK”</w:t>
       </w:r>
     </w:p>
@@ -4165,10 +3636,13 @@
         </w:numPr>
       </w:pPr>
       <w:r>
-        <w:t>Right-click on “gender” under “Customer” and click “Default Properties” then click “</w:t>
-      </w:r>
-      <w:r>
-        <w:t>Sort…”</w:t>
+        <w:t>Right-click on “monthly_charge” under “Customer” and click “Default Properties” then “</w:t>
+      </w:r>
+      <w:r>
+        <w:t>Aggregation</w:t>
+      </w:r>
+      <w:r>
+        <w:t>…”</w:t>
       </w:r>
     </w:p>
     <w:p>
@@ -4180,15 +3654,13 @@
         </w:numPr>
       </w:pPr>
       <w:r>
-        <w:t xml:space="preserve">Select Sort </w:t>
-      </w:r>
-      <w:proofErr w:type="gramStart"/>
-      <w:r>
-        <w:t>By</w:t>
-      </w:r>
-      <w:proofErr w:type="gramEnd"/>
-      <w:r>
-        <w:t xml:space="preserve"> Manual</w:t>
+        <w:t>Choose “</w:t>
+      </w:r>
+      <w:r>
+        <w:t>Average</w:t>
+      </w:r>
+      <w:r>
+        <w:t>”</w:t>
       </w:r>
     </w:p>
     <w:p>
@@ -4200,15 +3672,13 @@
         </w:numPr>
       </w:pPr>
       <w:r>
-        <w:t xml:space="preserve">Arrange the items Male, Female, </w:t>
-      </w:r>
-      <w:proofErr w:type="gramStart"/>
-      <w:r>
-        <w:t>Prefer</w:t>
-      </w:r>
-      <w:proofErr w:type="gramEnd"/>
-      <w:r>
-        <w:t xml:space="preserve"> not to answer</w:t>
+        <w:t xml:space="preserve">Right-click on “income” under </w:t>
+      </w:r>
+      <w:r>
+        <w:t>“Customer”</w:t>
+      </w:r>
+      <w:r>
+        <w:t xml:space="preserve"> and click “Default Properties” then “Number Format…”</w:t>
       </w:r>
     </w:p>
     <w:p>
@@ -4220,298 +3690,10 @@
         </w:numPr>
       </w:pPr>
       <w:r>
-        <w:t>Close the dialog</w:t>
-      </w:r>
-    </w:p>
-    <w:p>
-      <w:pPr>
-        <w:pStyle w:val="ListParagraph"/>
-        <w:numPr>
-          <w:ilvl w:val="0"/>
-          <w:numId w:val="30"/>
-        </w:numPr>
-      </w:pPr>
-      <w:r>
-        <w:t>Right-click on “gender” under “Customer” and click “Default Properties” then “Color…”</w:t>
-      </w:r>
-    </w:p>
-    <w:p>
-      <w:pPr>
-        <w:pStyle w:val="ListParagraph"/>
-        <w:numPr>
-          <w:ilvl w:val="0"/>
-          <w:numId w:val="30"/>
-        </w:numPr>
-      </w:pPr>
-      <w:r>
-        <w:t>Assign Red to “Male”, Light blue to “Female”, Gray to “Prefer not to answer”</w:t>
-      </w:r>
-    </w:p>
-    <w:p>
-      <w:pPr>
-        <w:pStyle w:val="ListParagraph"/>
-        <w:numPr>
-          <w:ilvl w:val="0"/>
-          <w:numId w:val="30"/>
-        </w:numPr>
-      </w:pPr>
-      <w:r>
-        <w:t>Click “OK”</w:t>
-      </w:r>
-    </w:p>
-    <w:p>
-      <w:pPr>
-        <w:pStyle w:val="ListParagraph"/>
-        <w:numPr>
-          <w:ilvl w:val="0"/>
-          <w:numId w:val="30"/>
-        </w:numPr>
-      </w:pPr>
-      <w:r>
-        <w:t>Right-click on “</w:t>
-      </w:r>
-      <w:r>
-        <w:t>income(bin)</w:t>
-      </w:r>
-      <w:r>
-        <w:t>” under “Customer” and click “Default Properties” then “Color…”</w:t>
-      </w:r>
-    </w:p>
-    <w:p>
-      <w:pPr>
-        <w:pStyle w:val="ListParagraph"/>
-        <w:numPr>
-          <w:ilvl w:val="0"/>
-          <w:numId w:val="30"/>
-        </w:numPr>
-      </w:pPr>
-      <w:r>
-        <w:t>Choose “</w:t>
-      </w:r>
-      <w:r>
-        <w:t>Green-gold</w:t>
-      </w:r>
-      <w:r>
-        <w:t>” and click “Assign Palette”</w:t>
-      </w:r>
-    </w:p>
-    <w:p>
-      <w:pPr>
-        <w:pStyle w:val="ListParagraph"/>
-        <w:numPr>
-          <w:ilvl w:val="0"/>
-          <w:numId w:val="30"/>
-        </w:numPr>
-      </w:pPr>
-      <w:r>
-        <w:t>Click “OK”</w:t>
-      </w:r>
-    </w:p>
-    <w:p>
-      <w:pPr>
-        <w:pStyle w:val="ListParagraph"/>
-        <w:numPr>
-          <w:ilvl w:val="0"/>
-          <w:numId w:val="30"/>
-        </w:numPr>
-      </w:pPr>
-      <w:r>
-        <w:t xml:space="preserve">Right-click on “Price Advantage” under </w:t>
-      </w:r>
-      <w:r>
-        <w:t>“Customer”</w:t>
-      </w:r>
-      <w:r>
-        <w:t xml:space="preserve"> and click “Default Properties” then “Number Format…”</w:t>
-      </w:r>
-    </w:p>
-    <w:p>
-      <w:pPr>
-        <w:pStyle w:val="ListParagraph"/>
-        <w:numPr>
-          <w:ilvl w:val="0"/>
-          <w:numId w:val="30"/>
-        </w:numPr>
-      </w:pPr>
-      <w:r>
-        <w:t>Choose “Currency (Standard)”</w:t>
-      </w:r>
-    </w:p>
-    <w:p>
-      <w:pPr>
-        <w:pStyle w:val="ListParagraph"/>
-        <w:numPr>
-          <w:ilvl w:val="0"/>
-          <w:numId w:val="30"/>
-        </w:numPr>
-      </w:pPr>
-      <w:r>
-        <w:t>Click “OK”</w:t>
-      </w:r>
-    </w:p>
-    <w:p>
-      <w:pPr>
-        <w:pStyle w:val="ListParagraph"/>
-        <w:numPr>
-          <w:ilvl w:val="0"/>
-          <w:numId w:val="30"/>
-        </w:numPr>
-      </w:pPr>
-      <w:r>
-        <w:t>Right-click on “Price Advantage” under “Customer” and click “Default Properties” then “</w:t>
-      </w:r>
-      <w:r>
-        <w:t>Aggregation</w:t>
-      </w:r>
-      <w:r>
-        <w:t>…”</w:t>
-      </w:r>
-    </w:p>
-    <w:p>
-      <w:pPr>
-        <w:pStyle w:val="ListParagraph"/>
-        <w:numPr>
-          <w:ilvl w:val="0"/>
-          <w:numId w:val="30"/>
-        </w:numPr>
-      </w:pPr>
-      <w:r>
-        <w:t>Choose “Average”</w:t>
-      </w:r>
-    </w:p>
-    <w:p>
-      <w:pPr>
-        <w:pStyle w:val="ListParagraph"/>
-        <w:numPr>
-          <w:ilvl w:val="0"/>
-          <w:numId w:val="30"/>
-        </w:numPr>
-      </w:pPr>
-      <w:r>
-        <w:t>Right-click on “</w:t>
-      </w:r>
-      <w:proofErr w:type="spellStart"/>
-      <w:r>
-        <w:t>monthly_charge</w:t>
-      </w:r>
-      <w:proofErr w:type="spellEnd"/>
-      <w:r>
-        <w:t xml:space="preserve">” under </w:t>
-      </w:r>
-      <w:r>
-        <w:t>“Customer”</w:t>
-      </w:r>
-      <w:r>
-        <w:t xml:space="preserve"> and click “Default Properties” then “Number Format…”</w:t>
-      </w:r>
-    </w:p>
-    <w:p>
-      <w:pPr>
-        <w:pStyle w:val="ListParagraph"/>
-        <w:numPr>
-          <w:ilvl w:val="0"/>
-          <w:numId w:val="30"/>
-        </w:numPr>
-      </w:pPr>
-      <w:r>
-        <w:t>Choose “Currency (Standard)”</w:t>
-      </w:r>
-    </w:p>
-    <w:p>
-      <w:pPr>
-        <w:pStyle w:val="ListParagraph"/>
-        <w:numPr>
-          <w:ilvl w:val="0"/>
-          <w:numId w:val="30"/>
-        </w:numPr>
-      </w:pPr>
-      <w:r>
-        <w:t>Click “OK”</w:t>
-      </w:r>
-    </w:p>
-    <w:p>
-      <w:pPr>
-        <w:pStyle w:val="ListParagraph"/>
-        <w:numPr>
-          <w:ilvl w:val="0"/>
-          <w:numId w:val="30"/>
-        </w:numPr>
-      </w:pPr>
-      <w:r>
-        <w:t>Right-click on “</w:t>
-      </w:r>
-      <w:proofErr w:type="spellStart"/>
-      <w:r>
-        <w:t>monthly_charge</w:t>
-      </w:r>
-      <w:proofErr w:type="spellEnd"/>
-      <w:r>
-        <w:t>” under “Customer” and click “Default Properties” then “</w:t>
-      </w:r>
-      <w:r>
-        <w:t>Aggregation</w:t>
-      </w:r>
-      <w:r>
-        <w:t>…”</w:t>
-      </w:r>
-    </w:p>
-    <w:p>
-      <w:pPr>
-        <w:pStyle w:val="ListParagraph"/>
-        <w:numPr>
-          <w:ilvl w:val="0"/>
-          <w:numId w:val="30"/>
-        </w:numPr>
-      </w:pPr>
-      <w:r>
-        <w:t>Choose “</w:t>
-      </w:r>
-      <w:r>
-        <w:t>Average</w:t>
-      </w:r>
-      <w:r>
-        <w:t>”</w:t>
-      </w:r>
-    </w:p>
-    <w:p>
-      <w:pPr>
-        <w:pStyle w:val="ListParagraph"/>
-        <w:numPr>
-          <w:ilvl w:val="0"/>
-          <w:numId w:val="30"/>
-        </w:numPr>
-      </w:pPr>
-      <w:r>
-        <w:t xml:space="preserve">Right-click on “income” under </w:t>
-      </w:r>
-      <w:r>
-        <w:t>“Customer”</w:t>
-      </w:r>
-      <w:r>
-        <w:t xml:space="preserve"> and click “Default Properties” then “Number Format…”</w:t>
-      </w:r>
-    </w:p>
-    <w:p>
-      <w:pPr>
-        <w:pStyle w:val="ListParagraph"/>
-        <w:numPr>
-          <w:ilvl w:val="0"/>
-          <w:numId w:val="30"/>
-        </w:numPr>
-      </w:pPr>
-      <w:r>
         <w:t xml:space="preserve">Choose “Currency (Custom)” with 0 decimal places, </w:t>
       </w:r>
       <w:r>
-        <w:t xml:space="preserve">($1234) negative values, no display units, “$” prefix, include </w:t>
-      </w:r>
-      <w:proofErr w:type="gramStart"/>
-      <w:r>
-        <w:t>thousands</w:t>
-      </w:r>
-      <w:proofErr w:type="gramEnd"/>
-      <w:r>
-        <w:t xml:space="preserve"> separators</w:t>
+        <w:t>($1234) negative values, no display units, “$” prefix, include thousands separators</w:t>
       </w:r>
     </w:p>
     <w:p>
@@ -4733,13 +3915,7 @@
         </w:numPr>
       </w:pPr>
       <w:r>
-        <w:t>Right-click on “</w:t>
-      </w:r>
-      <w:r>
-        <w:t>duration</w:t>
-      </w:r>
-      <w:r>
-        <w:t>” under “Customer” and click “Aliases…”</w:t>
+        <w:t>Right-click on “duration” under “Customer” and click “Aliases…”</w:t>
       </w:r>
     </w:p>
     <w:p>
@@ -4751,19 +3927,7 @@
         </w:numPr>
       </w:pPr>
       <w:r>
-        <w:t>Change the “Value (Alias)” with a value of “</w:t>
-      </w:r>
-      <w:r>
-        <w:t>Month-to-month</w:t>
-      </w:r>
-      <w:r>
-        <w:t>” to “</w:t>
-      </w:r>
-      <w:r>
-        <w:t>Monthly</w:t>
-      </w:r>
-      <w:r>
-        <w:t>”</w:t>
+        <w:t>Change the “Value (Alias)” with a value of “Month-to-month” to “Monthly”</w:t>
       </w:r>
     </w:p>
     <w:p>
@@ -4939,13 +4103,7 @@
         </w:numPr>
       </w:pPr>
       <w:r>
-        <w:t xml:space="preserve">Create a new worksheet and rename it “KPI </w:t>
-      </w:r>
-      <w:r>
-        <w:t>Price Advantage</w:t>
-      </w:r>
-      <w:r>
-        <w:t>”</w:t>
+        <w:t>Create a new worksheet and rename it “KPI Price Advantage”</w:t>
       </w:r>
     </w:p>
     <w:p>
@@ -4957,13 +4115,7 @@
         </w:numPr>
       </w:pPr>
       <w:r>
-        <w:t>Drag “</w:t>
-      </w:r>
-      <w:r>
-        <w:t>Price Advantage</w:t>
-      </w:r>
-      <w:r>
-        <w:t>” onto the workspace</w:t>
+        <w:t>Drag “Price Advantage” onto the workspace</w:t>
       </w:r>
     </w:p>
     <w:p>
@@ -5047,13 +4199,7 @@
         </w:numPr>
       </w:pPr>
       <w:r>
-        <w:t xml:space="preserve">Create a new worksheet and rename it “KPI </w:t>
-      </w:r>
-      <w:r>
-        <w:t>Bill Avg</w:t>
-      </w:r>
-      <w:r>
-        <w:t>”</w:t>
+        <w:t>Create a new worksheet and rename it “KPI Bill Avg”</w:t>
       </w:r>
     </w:p>
     <w:p>
@@ -5065,15 +4211,7 @@
         </w:numPr>
       </w:pPr>
       <w:r>
-        <w:t>Drag “</w:t>
-      </w:r>
-      <w:proofErr w:type="spellStart"/>
-      <w:r>
-        <w:t>monthly_charge</w:t>
-      </w:r>
-      <w:proofErr w:type="spellEnd"/>
-      <w:r>
-        <w:t>” onto the workspace</w:t>
+        <w:t>Drag “monthly_charge” onto the workspace</w:t>
       </w:r>
     </w:p>
     <w:p>
@@ -5265,355 +4403,424 @@
         <w:t>State” to verify that the filter hides the map. Set back to “Region”</w:t>
       </w:r>
       <w:r>
+        <w:t xml:space="preserve"> to verify that the filter shows the map. Change to “State”</w:t>
+      </w:r>
+    </w:p>
+    <w:p>
+      <w:pPr>
+        <w:pStyle w:val="ListParagraph"/>
+        <w:numPr>
+          <w:ilvl w:val="0"/>
+          <w:numId w:val="33"/>
+        </w:numPr>
+      </w:pPr>
+      <w:r>
+        <w:t>Duplicate the “Region Map” sheet and rename it to “State Map”</w:t>
+      </w:r>
+    </w:p>
+    <w:p>
+      <w:pPr>
+        <w:pStyle w:val="ListParagraph"/>
+        <w:numPr>
+          <w:ilvl w:val="0"/>
+          <w:numId w:val="33"/>
+        </w:numPr>
+      </w:pPr>
+      <w:r>
+        <w:t xml:space="preserve">Remove “region” from the </w:t>
+      </w:r>
+      <w:r>
+        <w:t>Marks card and replace it with “state”</w:t>
+      </w:r>
+    </w:p>
+    <w:p>
+      <w:pPr>
+        <w:pStyle w:val="ListParagraph"/>
+        <w:numPr>
+          <w:ilvl w:val="0"/>
+          <w:numId w:val="33"/>
+        </w:numPr>
+      </w:pPr>
+      <w:r>
+        <w:t xml:space="preserve">Change mark type to </w:t>
+      </w:r>
+      <w:r>
+        <w:t>“Circle”</w:t>
+      </w:r>
+    </w:p>
+    <w:p>
+      <w:pPr>
+        <w:pStyle w:val="ListParagraph"/>
+        <w:numPr>
+          <w:ilvl w:val="0"/>
+          <w:numId w:val="33"/>
+        </w:numPr>
+      </w:pPr>
+      <w:r>
+        <w:t>Drag “Churn Rate” to Color</w:t>
+      </w:r>
+    </w:p>
+    <w:p>
+      <w:pPr>
+        <w:pStyle w:val="ListParagraph"/>
+        <w:numPr>
+          <w:ilvl w:val="0"/>
+          <w:numId w:val="33"/>
+        </w:numPr>
+      </w:pPr>
+      <w:r>
+        <w:t xml:space="preserve">Drag </w:t>
+      </w:r>
+      <w:r>
+        <w:t>“Customers” to Size</w:t>
+      </w:r>
+    </w:p>
+    <w:p>
+      <w:pPr>
+        <w:pStyle w:val="ListParagraph"/>
+        <w:numPr>
+          <w:ilvl w:val="0"/>
+          <w:numId w:val="33"/>
+        </w:numPr>
+      </w:pPr>
+      <w:r>
+        <w:t>Click Size and increase to 50%</w:t>
+      </w:r>
+    </w:p>
+    <w:p>
+      <w:pPr>
+        <w:pStyle w:val="ListParagraph"/>
+        <w:numPr>
+          <w:ilvl w:val="0"/>
+          <w:numId w:val="33"/>
+        </w:numPr>
+      </w:pPr>
+      <w:r>
+        <w:t>Drag “state” to Filters and select All</w:t>
+      </w:r>
+    </w:p>
+    <w:p>
+      <w:pPr>
+        <w:pStyle w:val="ListParagraph"/>
+        <w:numPr>
+          <w:ilvl w:val="0"/>
+          <w:numId w:val="33"/>
+        </w:numPr>
+      </w:pPr>
+      <w:r>
+        <w:t xml:space="preserve">Edit “Display Map” filter and change formula text to: </w:t>
+      </w:r>
+      <w:r>
+        <w:t>[Map View] = "</w:t>
+      </w:r>
+      <w:r>
+        <w:t>State</w:t>
+      </w:r>
+      <w:r>
+        <w:t>"</w:t>
+      </w:r>
+    </w:p>
+    <w:p>
+      <w:pPr>
+        <w:pStyle w:val="ListParagraph"/>
+        <w:numPr>
+          <w:ilvl w:val="0"/>
+          <w:numId w:val="33"/>
+        </w:numPr>
+      </w:pPr>
+      <w:r>
+        <w:t>Right-click on the “Map View” parameter and click “Show Parameter”</w:t>
+      </w:r>
+    </w:p>
+    <w:p>
+      <w:pPr>
+        <w:pStyle w:val="ListParagraph"/>
+        <w:numPr>
+          <w:ilvl w:val="0"/>
+          <w:numId w:val="33"/>
+        </w:numPr>
+      </w:pPr>
+      <w:r>
+        <w:t>Set the “Map View” parameter drop-down to “Region” to verify that the filter hides the map. Set back to “</w:t>
+      </w:r>
+      <w:r>
+        <w:t>State</w:t>
+      </w:r>
+      <w:r>
+        <w:t>”</w:t>
+      </w:r>
+      <w:r>
+        <w:t xml:space="preserve"> to verify that the filter shows the map. Change to “County”</w:t>
+      </w:r>
+    </w:p>
+    <w:p>
+      <w:pPr>
+        <w:pStyle w:val="ListParagraph"/>
+        <w:numPr>
+          <w:ilvl w:val="0"/>
+          <w:numId w:val="33"/>
+        </w:numPr>
+      </w:pPr>
+      <w:r>
+        <w:t>Duplicate the “State Map” sheet and rename it to “County Map”</w:t>
+      </w:r>
+    </w:p>
+    <w:p>
+      <w:pPr>
+        <w:pStyle w:val="ListParagraph"/>
+        <w:numPr>
+          <w:ilvl w:val="0"/>
+          <w:numId w:val="33"/>
+        </w:numPr>
+      </w:pPr>
+      <w:r>
+        <w:t>Remove “</w:t>
+      </w:r>
+      <w:r>
+        <w:t>state</w:t>
+      </w:r>
+      <w:r>
+        <w:t>” from the Marks card and replace it with “</w:t>
+      </w:r>
+      <w:r>
+        <w:t>county</w:t>
+      </w:r>
+      <w:r>
+        <w:t>”</w:t>
+      </w:r>
+    </w:p>
+    <w:p>
+      <w:pPr>
+        <w:pStyle w:val="ListParagraph"/>
+        <w:numPr>
+          <w:ilvl w:val="0"/>
+          <w:numId w:val="33"/>
+        </w:numPr>
+      </w:pPr>
+      <w:r>
+        <w:t>Change mark type to “Circle”</w:t>
+      </w:r>
+    </w:p>
+    <w:p>
+      <w:pPr>
+        <w:pStyle w:val="ListParagraph"/>
+        <w:numPr>
+          <w:ilvl w:val="0"/>
+          <w:numId w:val="33"/>
+        </w:numPr>
+      </w:pPr>
+      <w:r>
+        <w:t>Drag “Churn Rate” to Color</w:t>
+      </w:r>
+    </w:p>
+    <w:p>
+      <w:pPr>
+        <w:pStyle w:val="ListParagraph"/>
+        <w:numPr>
+          <w:ilvl w:val="0"/>
+          <w:numId w:val="33"/>
+        </w:numPr>
+      </w:pPr>
+      <w:r>
+        <w:t>Drag “Customers” to Size</w:t>
+      </w:r>
+    </w:p>
+    <w:p>
+      <w:pPr>
+        <w:pStyle w:val="ListParagraph"/>
+        <w:numPr>
+          <w:ilvl w:val="0"/>
+          <w:numId w:val="33"/>
+        </w:numPr>
+      </w:pPr>
+      <w:r>
+        <w:t>Click Size and increase to 50%</w:t>
+      </w:r>
+    </w:p>
+    <w:p>
+      <w:pPr>
+        <w:pStyle w:val="ListParagraph"/>
+        <w:numPr>
+          <w:ilvl w:val="0"/>
+          <w:numId w:val="33"/>
+        </w:numPr>
+      </w:pPr>
+      <w:r>
+        <w:t>Drag “state” to Filters and select All</w:t>
+      </w:r>
+    </w:p>
+    <w:p>
+      <w:pPr>
+        <w:pStyle w:val="ListParagraph"/>
+        <w:numPr>
+          <w:ilvl w:val="0"/>
+          <w:numId w:val="33"/>
+        </w:numPr>
+      </w:pPr>
+      <w:r>
+        <w:t xml:space="preserve">Edit “Display Map” filter and change formula text to: </w:t>
+      </w:r>
+      <w:r>
+        <w:t>[Map View] = "</w:t>
+      </w:r>
+      <w:r>
+        <w:t>County</w:t>
+      </w:r>
+      <w:r>
+        <w:t>"</w:t>
+      </w:r>
+    </w:p>
+    <w:p>
+      <w:pPr>
+        <w:pStyle w:val="ListParagraph"/>
+        <w:numPr>
+          <w:ilvl w:val="0"/>
+          <w:numId w:val="33"/>
+        </w:numPr>
+      </w:pPr>
+      <w:r>
+        <w:t>Right-click on the “Map View” parameter and click “Show Parameter”</w:t>
+      </w:r>
+    </w:p>
+    <w:p>
+      <w:pPr>
+        <w:pStyle w:val="ListParagraph"/>
+        <w:numPr>
+          <w:ilvl w:val="0"/>
+          <w:numId w:val="33"/>
+        </w:numPr>
+      </w:pPr>
+      <w:r>
+        <w:t>Set the “Map View” parameter drop-down to “Region” to verify that the filter hides the map. Set back to “</w:t>
+      </w:r>
+      <w:r>
+        <w:t>County</w:t>
+      </w:r>
+      <w:r>
+        <w:t>”</w:t>
+      </w:r>
+    </w:p>
+    <w:p>
+      <w:pPr>
+        <w:pStyle w:val="ListParagraph"/>
+        <w:numPr>
+          <w:ilvl w:val="0"/>
+          <w:numId w:val="33"/>
+        </w:numPr>
+      </w:pPr>
+      <w:r>
+        <w:t>Press &lt;Ctrl&gt;-&lt;S&gt; or click the “Save” icon on the toolbar to save your work</w:t>
+      </w:r>
+      <w:r>
+        <w:br/>
+      </w:r>
+    </w:p>
+    <w:p>
+      <w:pPr>
+        <w:pStyle w:val="Heading3a"/>
+      </w:pPr>
+      <w:r>
+        <w:t>Worst/Best Churn Viz</w:t>
+      </w:r>
+      <w:r>
+        <w:t>:</w:t>
+      </w:r>
+    </w:p>
+    <w:p>
+      <w:pPr>
+        <w:pStyle w:val="ListParagraph"/>
+        <w:numPr>
+          <w:ilvl w:val="0"/>
+          <w:numId w:val="34"/>
+        </w:numPr>
+      </w:pPr>
+      <w:r>
+        <w:t>Create a new worksheet and rename it to “Worst Churn States”</w:t>
+      </w:r>
+    </w:p>
+    <w:p>
+      <w:pPr>
+        <w:pStyle w:val="ListParagraph"/>
+        <w:numPr>
+          <w:ilvl w:val="0"/>
+          <w:numId w:val="34"/>
+        </w:numPr>
+      </w:pPr>
+      <w:r>
+        <w:t>Drag “</w:t>
+      </w:r>
+      <w:r>
+        <w:t>s</w:t>
+      </w:r>
+      <w:r>
+        <w:t>tate” to Rows</w:t>
+      </w:r>
+    </w:p>
+    <w:p>
+      <w:pPr>
+        <w:pStyle w:val="ListParagraph"/>
+        <w:numPr>
+          <w:ilvl w:val="0"/>
+          <w:numId w:val="34"/>
+        </w:numPr>
+      </w:pPr>
+      <w:r>
+        <w:t>Drag “Churn Rate” to Text</w:t>
+      </w:r>
+    </w:p>
+    <w:p>
+      <w:pPr>
+        <w:pStyle w:val="ListParagraph"/>
+        <w:numPr>
+          <w:ilvl w:val="0"/>
+          <w:numId w:val="34"/>
+        </w:numPr>
+      </w:pPr>
+      <w:r>
+        <w:t>Drag “</w:t>
+      </w:r>
+      <w:r>
+        <w:t>s</w:t>
+      </w:r>
+      <w:r>
+        <w:t>tate” to Filters</w:t>
+      </w:r>
+    </w:p>
+    <w:p>
+      <w:pPr>
+        <w:pStyle w:val="ListParagraph"/>
+        <w:numPr>
+          <w:ilvl w:val="0"/>
+          <w:numId w:val="34"/>
+        </w:numPr>
+      </w:pPr>
+      <w:r>
+        <w:t>Choose “</w:t>
+      </w:r>
+      <w:r>
+        <w:t>Top</w:t>
+      </w:r>
+      <w:r>
+        <w:t>”</w:t>
+      </w:r>
+      <w:r>
+        <w:t>,</w:t>
+      </w:r>
+      <w:r>
+        <w:t xml:space="preserve"> “By </w:t>
+      </w:r>
+      <w:r>
+        <w:t>field</w:t>
+      </w:r>
+      <w:r>
+        <w:t>”</w:t>
+      </w:r>
+      <w:r>
+        <w:t>, “Top”, “N Values” by “Churn Rate”</w:t>
+      </w:r>
+      <w:r>
         <w:t xml:space="preserve"> </w:t>
       </w:r>
-      <w:r>
-        <w:t>to verify that the filter shows the map. Change to “</w:t>
-      </w:r>
-      <w:r>
-        <w:t>State</w:t>
-      </w:r>
-      <w:r>
-        <w:t>”</w:t>
-      </w:r>
-    </w:p>
-    <w:p>
-      <w:pPr>
-        <w:pStyle w:val="ListParagraph"/>
-        <w:numPr>
-          <w:ilvl w:val="0"/>
-          <w:numId w:val="33"/>
-        </w:numPr>
-      </w:pPr>
-      <w:r>
-        <w:t>Duplicate the “Region Map” sheet and rename it to “State Map”</w:t>
-      </w:r>
-    </w:p>
-    <w:p>
-      <w:pPr>
-        <w:pStyle w:val="ListParagraph"/>
-        <w:numPr>
-          <w:ilvl w:val="0"/>
-          <w:numId w:val="33"/>
-        </w:numPr>
-      </w:pPr>
-      <w:r>
-        <w:t xml:space="preserve">Remove “region” from the </w:t>
-      </w:r>
-      <w:r>
-        <w:t>Marks card and replace it with “state”</w:t>
-      </w:r>
-    </w:p>
-    <w:p>
-      <w:pPr>
-        <w:pStyle w:val="ListParagraph"/>
-        <w:numPr>
-          <w:ilvl w:val="0"/>
-          <w:numId w:val="33"/>
-        </w:numPr>
-      </w:pPr>
-      <w:r>
-        <w:t xml:space="preserve">Change mark type to </w:t>
-      </w:r>
-      <w:r>
-        <w:t>“Circle”</w:t>
-      </w:r>
-    </w:p>
-    <w:p>
-      <w:pPr>
-        <w:pStyle w:val="ListParagraph"/>
-        <w:numPr>
-          <w:ilvl w:val="0"/>
-          <w:numId w:val="33"/>
-        </w:numPr>
-      </w:pPr>
-      <w:r>
-        <w:t>Drag “Churn Rate” to Color</w:t>
-      </w:r>
-    </w:p>
-    <w:p>
-      <w:pPr>
-        <w:pStyle w:val="ListParagraph"/>
-        <w:numPr>
-          <w:ilvl w:val="0"/>
-          <w:numId w:val="33"/>
-        </w:numPr>
-      </w:pPr>
-      <w:r>
-        <w:t xml:space="preserve">Drag </w:t>
-      </w:r>
-      <w:r>
-        <w:t>“Customers” to Size</w:t>
-      </w:r>
-    </w:p>
-    <w:p>
-      <w:pPr>
-        <w:pStyle w:val="ListParagraph"/>
-        <w:numPr>
-          <w:ilvl w:val="0"/>
-          <w:numId w:val="33"/>
-        </w:numPr>
-      </w:pPr>
-      <w:r>
-        <w:t>Click Size and increase to 50%</w:t>
-      </w:r>
-    </w:p>
-    <w:p>
-      <w:pPr>
-        <w:pStyle w:val="ListParagraph"/>
-        <w:numPr>
-          <w:ilvl w:val="0"/>
-          <w:numId w:val="33"/>
-        </w:numPr>
-      </w:pPr>
-      <w:r>
-        <w:t>Drag “state” to Filters and select All</w:t>
-      </w:r>
-    </w:p>
-    <w:p>
-      <w:pPr>
-        <w:pStyle w:val="ListParagraph"/>
-        <w:numPr>
-          <w:ilvl w:val="0"/>
-          <w:numId w:val="33"/>
-        </w:numPr>
-      </w:pPr>
-      <w:r>
-        <w:t xml:space="preserve">Edit “Display Map” filter and change formula text to: </w:t>
-      </w:r>
-      <w:r>
-        <w:t>[Map View] = "</w:t>
-      </w:r>
-      <w:r>
-        <w:t>State</w:t>
-      </w:r>
-      <w:r>
-        <w:t>"</w:t>
-      </w:r>
-    </w:p>
-    <w:p>
-      <w:pPr>
-        <w:pStyle w:val="ListParagraph"/>
-        <w:numPr>
-          <w:ilvl w:val="0"/>
-          <w:numId w:val="33"/>
-        </w:numPr>
-      </w:pPr>
-      <w:r>
-        <w:t>Right-click on the “Map View” parameter and click “Show Parameter”</w:t>
-      </w:r>
-    </w:p>
-    <w:p>
-      <w:pPr>
-        <w:pStyle w:val="ListParagraph"/>
-        <w:numPr>
-          <w:ilvl w:val="0"/>
-          <w:numId w:val="33"/>
-        </w:numPr>
-      </w:pPr>
-      <w:r>
-        <w:t>Set the “Map View” parameter drop-down to “</w:t>
-      </w:r>
-      <w:r>
-        <w:t>Region</w:t>
-      </w:r>
-      <w:r>
-        <w:t>” to verify that the filter hides the map. Set back to “</w:t>
-      </w:r>
-      <w:r>
-        <w:t>State</w:t>
-      </w:r>
-      <w:r>
-        <w:t>”</w:t>
-      </w:r>
-      <w:r>
-        <w:t xml:space="preserve"> to verify that the filter shows the map. Change to “County”</w:t>
-      </w:r>
-    </w:p>
-    <w:p>
-      <w:pPr>
-        <w:pStyle w:val="ListParagraph"/>
-        <w:numPr>
-          <w:ilvl w:val="0"/>
-          <w:numId w:val="33"/>
-        </w:numPr>
-      </w:pPr>
-      <w:r>
-        <w:t>Duplicate the “</w:t>
-      </w:r>
-      <w:r>
-        <w:t>State</w:t>
-      </w:r>
-      <w:r>
-        <w:t xml:space="preserve"> Map” sheet and rename it to “</w:t>
-      </w:r>
-      <w:r>
-        <w:t>County</w:t>
-      </w:r>
-      <w:r>
-        <w:t xml:space="preserve"> Map”</w:t>
-      </w:r>
-    </w:p>
-    <w:p>
-      <w:pPr>
-        <w:pStyle w:val="ListParagraph"/>
-        <w:numPr>
-          <w:ilvl w:val="0"/>
-          <w:numId w:val="33"/>
-        </w:numPr>
-      </w:pPr>
-      <w:r>
-        <w:t>Remove “</w:t>
-      </w:r>
-      <w:r>
-        <w:t>state</w:t>
-      </w:r>
-      <w:r>
-        <w:t>” from the Marks card and replace it with “</w:t>
-      </w:r>
-      <w:r>
-        <w:t>county</w:t>
-      </w:r>
-      <w:r>
-        <w:t>”</w:t>
-      </w:r>
-    </w:p>
-    <w:p>
-      <w:pPr>
-        <w:pStyle w:val="ListParagraph"/>
-        <w:numPr>
-          <w:ilvl w:val="0"/>
-          <w:numId w:val="33"/>
-        </w:numPr>
-      </w:pPr>
-      <w:r>
-        <w:t>Change mark type to “Circle”</w:t>
-      </w:r>
-    </w:p>
-    <w:p>
-      <w:pPr>
-        <w:pStyle w:val="ListParagraph"/>
-        <w:numPr>
-          <w:ilvl w:val="0"/>
-          <w:numId w:val="33"/>
-        </w:numPr>
-      </w:pPr>
-      <w:r>
-        <w:t>Drag “Churn Rate” to Color</w:t>
-      </w:r>
-    </w:p>
-    <w:p>
-      <w:pPr>
-        <w:pStyle w:val="ListParagraph"/>
-        <w:numPr>
-          <w:ilvl w:val="0"/>
-          <w:numId w:val="33"/>
-        </w:numPr>
-      </w:pPr>
-      <w:r>
-        <w:t>Drag “Customers” to Size</w:t>
-      </w:r>
-    </w:p>
-    <w:p>
-      <w:pPr>
-        <w:pStyle w:val="ListParagraph"/>
-        <w:numPr>
-          <w:ilvl w:val="0"/>
-          <w:numId w:val="33"/>
-        </w:numPr>
-      </w:pPr>
-      <w:r>
-        <w:t>Click Size and increase to 50%</w:t>
-      </w:r>
-    </w:p>
-    <w:p>
-      <w:pPr>
-        <w:pStyle w:val="ListParagraph"/>
-        <w:numPr>
-          <w:ilvl w:val="0"/>
-          <w:numId w:val="33"/>
-        </w:numPr>
-      </w:pPr>
-      <w:r>
-        <w:t>Drag “state” to Filters and select All</w:t>
-      </w:r>
-    </w:p>
-    <w:p>
-      <w:pPr>
-        <w:pStyle w:val="ListParagraph"/>
-        <w:numPr>
-          <w:ilvl w:val="0"/>
-          <w:numId w:val="33"/>
-        </w:numPr>
-      </w:pPr>
-      <w:r>
-        <w:t xml:space="preserve">Edit “Display Map” filter and change formula text to: </w:t>
-      </w:r>
-      <w:r>
-        <w:t>[Map View] = "</w:t>
-      </w:r>
-      <w:r>
-        <w:t>County</w:t>
-      </w:r>
-      <w:r>
-        <w:t>"</w:t>
-      </w:r>
-    </w:p>
-    <w:p>
-      <w:pPr>
-        <w:pStyle w:val="ListParagraph"/>
-        <w:numPr>
-          <w:ilvl w:val="0"/>
-          <w:numId w:val="33"/>
-        </w:numPr>
-      </w:pPr>
-      <w:r>
-        <w:t>Right-click on the “Map View” parameter and click “Show Parameter”</w:t>
-      </w:r>
-    </w:p>
-    <w:p>
-      <w:pPr>
-        <w:pStyle w:val="ListParagraph"/>
-        <w:numPr>
-          <w:ilvl w:val="0"/>
-          <w:numId w:val="33"/>
-        </w:numPr>
-      </w:pPr>
-      <w:r>
-        <w:t>Set the “Map View” parameter drop-down to “Region” to verify that the filter hides the map. Set back to “</w:t>
-      </w:r>
-      <w:r>
-        <w:t>County</w:t>
-      </w:r>
-      <w:r>
-        <w:t>”</w:t>
-      </w:r>
-    </w:p>
-    <w:p>
-      <w:pPr>
-        <w:pStyle w:val="ListParagraph"/>
-        <w:numPr>
-          <w:ilvl w:val="0"/>
-          <w:numId w:val="33"/>
-        </w:numPr>
-      </w:pPr>
-      <w:r>
-        <w:t>Press &lt;Ctrl&gt;-&lt;S&gt; or click the “Save” icon on the toolbar to save your work</w:t>
-      </w:r>
-      <w:r>
-        <w:br/>
-      </w:r>
-    </w:p>
-    <w:p>
-      <w:pPr>
-        <w:pStyle w:val="Heading3a"/>
-      </w:pPr>
-      <w:r>
-        <w:t>Worst/Best Churn Viz</w:t>
-      </w:r>
-      <w:r>
-        <w:t>:</w:t>
-      </w:r>
     </w:p>
     <w:p>
       <w:pPr>
@@ -5624,7 +4831,10 @@
         </w:numPr>
       </w:pPr>
       <w:r>
-        <w:t>Create a new worksheet and rename it to “Worst Churn States”</w:t>
+        <w:t>Sort by descending Churn Rate</w:t>
+      </w:r>
+      <w:r>
+        <w:t xml:space="preserve"> within State</w:t>
       </w:r>
     </w:p>
     <w:p>
@@ -5636,13 +4846,7 @@
         </w:numPr>
       </w:pPr>
       <w:r>
-        <w:t>Drag “</w:t>
-      </w:r>
-      <w:r>
-        <w:t>s</w:t>
-      </w:r>
-      <w:r>
-        <w:t>tate” to Rows</w:t>
+        <w:t>Center the title</w:t>
       </w:r>
     </w:p>
     <w:p>
@@ -5654,7 +4858,7 @@
         </w:numPr>
       </w:pPr>
       <w:r>
-        <w:t>Drag “Churn Rate” to Text</w:t>
+        <w:t>Hide field labels for rows</w:t>
       </w:r>
     </w:p>
     <w:p>
@@ -5666,106 +4870,7 @@
         </w:numPr>
       </w:pPr>
       <w:r>
-        <w:t>Drag “</w:t>
-      </w:r>
-      <w:r>
-        <w:t>s</w:t>
-      </w:r>
-      <w:r>
-        <w:t>tate” to Filters</w:t>
-      </w:r>
-    </w:p>
-    <w:p>
-      <w:pPr>
-        <w:pStyle w:val="ListParagraph"/>
-        <w:numPr>
-          <w:ilvl w:val="0"/>
-          <w:numId w:val="34"/>
-        </w:numPr>
-      </w:pPr>
-      <w:r>
-        <w:t>Choose “</w:t>
-      </w:r>
-      <w:r>
-        <w:t>Top</w:t>
-      </w:r>
-      <w:r>
-        <w:t>”</w:t>
-      </w:r>
-      <w:r>
-        <w:t>,</w:t>
-      </w:r>
-      <w:r>
-        <w:t xml:space="preserve"> “By </w:t>
-      </w:r>
-      <w:r>
-        <w:t>field</w:t>
-      </w:r>
-      <w:r>
-        <w:t>”</w:t>
-      </w:r>
-      <w:r>
-        <w:t>, “Top”, “N Values” by “Churn Rate”</w:t>
-      </w:r>
-      <w:r>
-        <w:t xml:space="preserve"> </w:t>
-      </w:r>
-    </w:p>
-    <w:p>
-      <w:pPr>
-        <w:pStyle w:val="ListParagraph"/>
-        <w:numPr>
-          <w:ilvl w:val="0"/>
-          <w:numId w:val="34"/>
-        </w:numPr>
-      </w:pPr>
-      <w:r>
-        <w:t>Sort by descending Churn Rate</w:t>
-      </w:r>
-      <w:r>
-        <w:t xml:space="preserve"> within State</w:t>
-      </w:r>
-    </w:p>
-    <w:p>
-      <w:pPr>
-        <w:pStyle w:val="ListParagraph"/>
-        <w:numPr>
-          <w:ilvl w:val="0"/>
-          <w:numId w:val="34"/>
-        </w:numPr>
-      </w:pPr>
-      <w:r>
-        <w:t>Center the title</w:t>
-      </w:r>
-    </w:p>
-    <w:p>
-      <w:pPr>
-        <w:pStyle w:val="ListParagraph"/>
-        <w:numPr>
-          <w:ilvl w:val="0"/>
-          <w:numId w:val="34"/>
-        </w:numPr>
-      </w:pPr>
-      <w:r>
-        <w:t>Hide field labels for rows</w:t>
-      </w:r>
-    </w:p>
-    <w:p>
-      <w:pPr>
-        <w:pStyle w:val="ListParagraph"/>
-        <w:numPr>
-          <w:ilvl w:val="0"/>
-          <w:numId w:val="34"/>
-        </w:numPr>
-      </w:pPr>
-      <w:r>
-        <w:t>Duplicate the “Worst Churn States” sheet and rename it to “</w:t>
-      </w:r>
-      <w:r>
-        <w:t>Best</w:t>
-      </w:r>
-      <w:r>
-        <w:t xml:space="preserve"> Churn States”</w:t>
+        <w:t>Duplicate the “Worst Churn States” sheet and rename it to “Best Churn States”</w:t>
       </w:r>
     </w:p>
     <w:p>
@@ -5953,10 +5058,7 @@
         <w:pStyle w:val="Heading3a"/>
       </w:pPr>
       <w:r>
-        <w:t>Demographics</w:t>
-      </w:r>
-      <w:r>
-        <w:t xml:space="preserve"> Viz:</w:t>
+        <w:t>Demographics Viz:</w:t>
       </w:r>
     </w:p>
     <w:p>
@@ -5968,13 +5070,7 @@
         </w:numPr>
       </w:pPr>
       <w:r>
-        <w:t>Create a new worksheet and rename it to “</w:t>
-      </w:r>
-      <w:r>
-        <w:t>Demographics</w:t>
-      </w:r>
-      <w:r>
-        <w:t>”</w:t>
+        <w:t>Create a new worksheet and rename it to “Demographics”</w:t>
       </w:r>
     </w:p>
     <w:p>
@@ -5986,6 +5082,54 @@
         </w:numPr>
       </w:pPr>
       <w:r>
+        <w:t>Drag “marital” and “gender” to Columns</w:t>
+      </w:r>
+    </w:p>
+    <w:p>
+      <w:pPr>
+        <w:pStyle w:val="ListParagraph"/>
+        <w:numPr>
+          <w:ilvl w:val="0"/>
+          <w:numId w:val="36"/>
+        </w:numPr>
+      </w:pPr>
+      <w:r>
+        <w:t>Drag “Churn Rate” to Rows</w:t>
+      </w:r>
+    </w:p>
+    <w:p>
+      <w:pPr>
+        <w:pStyle w:val="ListParagraph"/>
+        <w:numPr>
+          <w:ilvl w:val="0"/>
+          <w:numId w:val="36"/>
+        </w:numPr>
+      </w:pPr>
+      <w:r>
+        <w:t>Drag “Customers” and “Churners” to Tooltip</w:t>
+      </w:r>
+    </w:p>
+    <w:p>
+      <w:pPr>
+        <w:pStyle w:val="ListParagraph"/>
+        <w:numPr>
+          <w:ilvl w:val="0"/>
+          <w:numId w:val="36"/>
+        </w:numPr>
+      </w:pPr>
+      <w:r>
+        <w:t>Drag “gender” to Color</w:t>
+      </w:r>
+    </w:p>
+    <w:p>
+      <w:pPr>
+        <w:pStyle w:val="ListParagraph"/>
+        <w:numPr>
+          <w:ilvl w:val="0"/>
+          <w:numId w:val="36"/>
+        </w:numPr>
+      </w:pPr>
+      <w:r>
         <w:t>Drag “</w:t>
       </w:r>
       <w:r>
@@ -5998,6 +5142,95 @@
         <w:t>gender</w:t>
       </w:r>
       <w:r>
+        <w:t>” to Filters and select All for both</w:t>
+      </w:r>
+    </w:p>
+    <w:p>
+      <w:pPr>
+        <w:pStyle w:val="ListParagraph"/>
+        <w:numPr>
+          <w:ilvl w:val="0"/>
+          <w:numId w:val="36"/>
+        </w:numPr>
+      </w:pPr>
+      <w:r>
+        <w:t>Right-click on both filters and select “Show Filter”</w:t>
+      </w:r>
+    </w:p>
+    <w:p>
+      <w:pPr>
+        <w:pStyle w:val="ListParagraph"/>
+        <w:numPr>
+          <w:ilvl w:val="0"/>
+          <w:numId w:val="36"/>
+        </w:numPr>
+      </w:pPr>
+      <w:r>
+        <w:t>Hide the x-axis header</w:t>
+      </w:r>
+    </w:p>
+    <w:p>
+      <w:pPr>
+        <w:pStyle w:val="ListParagraph"/>
+        <w:numPr>
+          <w:ilvl w:val="0"/>
+          <w:numId w:val="36"/>
+        </w:numPr>
+      </w:pPr>
+      <w:r>
+        <w:t>Hide field labels for columns</w:t>
+      </w:r>
+    </w:p>
+    <w:p>
+      <w:pPr>
+        <w:pStyle w:val="ListParagraph"/>
+        <w:numPr>
+          <w:ilvl w:val="0"/>
+          <w:numId w:val="36"/>
+        </w:numPr>
+      </w:pPr>
+      <w:r>
+        <w:t>Press &lt;Ctrl&gt;-&lt;S&gt; or click the “Save” icon on the toolbar to save your work</w:t>
+      </w:r>
+      <w:r>
+        <w:br/>
+      </w:r>
+    </w:p>
+    <w:p>
+      <w:pPr>
+        <w:pStyle w:val="Heading3a"/>
+      </w:pPr>
+      <w:r>
+        <w:t>Age/Income Viz:</w:t>
+      </w:r>
+    </w:p>
+    <w:p>
+      <w:pPr>
+        <w:pStyle w:val="ListParagraph"/>
+        <w:numPr>
+          <w:ilvl w:val="0"/>
+          <w:numId w:val="37"/>
+        </w:numPr>
+      </w:pPr>
+      <w:r>
+        <w:t>Create a new worksheet and rename it to “Age/Income”</w:t>
+      </w:r>
+    </w:p>
+    <w:p>
+      <w:pPr>
+        <w:pStyle w:val="ListParagraph"/>
+        <w:numPr>
+          <w:ilvl w:val="0"/>
+          <w:numId w:val="37"/>
+        </w:numPr>
+      </w:pPr>
+      <w:r>
+        <w:t>Drag “</w:t>
+      </w:r>
+      <w:r>
+        <w:t>age(bin)</w:t>
+      </w:r>
+      <w:r>
         <w:t>” to Columns</w:t>
       </w:r>
     </w:p>
@@ -6006,7 +5239,7 @@
         <w:pStyle w:val="ListParagraph"/>
         <w:numPr>
           <w:ilvl w:val="0"/>
-          <w:numId w:val="36"/>
+          <w:numId w:val="37"/>
         </w:numPr>
       </w:pPr>
       <w:r>
@@ -6018,7 +5251,7 @@
         <w:pStyle w:val="ListParagraph"/>
         <w:numPr>
           <w:ilvl w:val="0"/>
-          <w:numId w:val="36"/>
+          <w:numId w:val="37"/>
         </w:numPr>
       </w:pPr>
       <w:r>
@@ -6030,14 +5263,14 @@
         <w:pStyle w:val="ListParagraph"/>
         <w:numPr>
           <w:ilvl w:val="0"/>
-          <w:numId w:val="36"/>
+          <w:numId w:val="37"/>
         </w:numPr>
       </w:pPr>
       <w:r>
         <w:t>Drag “</w:t>
       </w:r>
       <w:r>
-        <w:t>gender</w:t>
+        <w:t>income(bin)</w:t>
       </w:r>
       <w:r>
         <w:t>” to Color</w:t>
@@ -6048,67 +5281,7 @@
         <w:pStyle w:val="ListParagraph"/>
         <w:numPr>
           <w:ilvl w:val="0"/>
-          <w:numId w:val="36"/>
-        </w:numPr>
-      </w:pPr>
-      <w:r>
-        <w:t>Drag “</w:t>
-      </w:r>
-      <w:r>
-        <w:t>marital</w:t>
-      </w:r>
-      <w:r>
-        <w:t>” and “</w:t>
-      </w:r>
-      <w:r>
-        <w:t>gender</w:t>
-      </w:r>
-      <w:r>
-        <w:t>” to Filters and select All for both</w:t>
-      </w:r>
-    </w:p>
-    <w:p>
-      <w:pPr>
-        <w:pStyle w:val="ListParagraph"/>
-        <w:numPr>
-          <w:ilvl w:val="0"/>
-          <w:numId w:val="36"/>
-        </w:numPr>
-      </w:pPr>
-      <w:r>
-        <w:t>Right-click on both filters and select “Show Filter”</w:t>
-      </w:r>
-    </w:p>
-    <w:p>
-      <w:pPr>
-        <w:pStyle w:val="ListParagraph"/>
-        <w:numPr>
-          <w:ilvl w:val="0"/>
-          <w:numId w:val="36"/>
-        </w:numPr>
-      </w:pPr>
-      <w:r>
-        <w:t>Hide the x-axis header</w:t>
-      </w:r>
-    </w:p>
-    <w:p>
-      <w:pPr>
-        <w:pStyle w:val="ListParagraph"/>
-        <w:numPr>
-          <w:ilvl w:val="0"/>
-          <w:numId w:val="36"/>
-        </w:numPr>
-      </w:pPr>
-      <w:r>
-        <w:t>Hide field labels for columns</w:t>
-      </w:r>
-    </w:p>
-    <w:p>
-      <w:pPr>
-        <w:pStyle w:val="ListParagraph"/>
-        <w:numPr>
-          <w:ilvl w:val="0"/>
-          <w:numId w:val="36"/>
+          <w:numId w:val="37"/>
         </w:numPr>
       </w:pPr>
       <w:r>
@@ -6123,114 +5296,7 @@
         <w:pStyle w:val="Heading3a"/>
       </w:pPr>
       <w:r>
-        <w:t>Age/Income</w:t>
-      </w:r>
-      <w:r>
-        <w:t xml:space="preserve"> Viz:</w:t>
-      </w:r>
-    </w:p>
-    <w:p>
-      <w:pPr>
-        <w:pStyle w:val="ListParagraph"/>
-        <w:numPr>
-          <w:ilvl w:val="0"/>
-          <w:numId w:val="37"/>
-        </w:numPr>
-      </w:pPr>
-      <w:r>
-        <w:t>Create a new worksheet and rename it to “</w:t>
-      </w:r>
-      <w:r>
-        <w:t>Age/Income</w:t>
-      </w:r>
-      <w:r>
-        <w:t>”</w:t>
-      </w:r>
-    </w:p>
-    <w:p>
-      <w:pPr>
-        <w:pStyle w:val="ListParagraph"/>
-        <w:numPr>
-          <w:ilvl w:val="0"/>
-          <w:numId w:val="37"/>
-        </w:numPr>
-      </w:pPr>
-      <w:r>
-        <w:t>Drag “</w:t>
-      </w:r>
-      <w:r>
-        <w:t>age(bin)</w:t>
-      </w:r>
-      <w:r>
-        <w:t>” to Columns</w:t>
-      </w:r>
-    </w:p>
-    <w:p>
-      <w:pPr>
-        <w:pStyle w:val="ListParagraph"/>
-        <w:numPr>
-          <w:ilvl w:val="0"/>
-          <w:numId w:val="37"/>
-        </w:numPr>
-      </w:pPr>
-      <w:r>
-        <w:t>Drag “Churn Rate” to Rows</w:t>
-      </w:r>
-    </w:p>
-    <w:p>
-      <w:pPr>
-        <w:pStyle w:val="ListParagraph"/>
-        <w:numPr>
-          <w:ilvl w:val="0"/>
-          <w:numId w:val="37"/>
-        </w:numPr>
-      </w:pPr>
-      <w:r>
-        <w:t>Drag “Customers” and “Churners” to Tooltip</w:t>
-      </w:r>
-    </w:p>
-    <w:p>
-      <w:pPr>
-        <w:pStyle w:val="ListParagraph"/>
-        <w:numPr>
-          <w:ilvl w:val="0"/>
-          <w:numId w:val="37"/>
-        </w:numPr>
-      </w:pPr>
-      <w:r>
-        <w:t>Drag “</w:t>
-      </w:r>
-      <w:r>
-        <w:t>income(bin)</w:t>
-      </w:r>
-      <w:r>
-        <w:t>” to Color</w:t>
-      </w:r>
-    </w:p>
-    <w:p>
-      <w:pPr>
-        <w:pStyle w:val="ListParagraph"/>
-        <w:numPr>
-          <w:ilvl w:val="0"/>
-          <w:numId w:val="37"/>
-        </w:numPr>
-      </w:pPr>
-      <w:r>
-        <w:t>Press &lt;Ctrl&gt;-&lt;S&gt; or click the “Save” icon on the toolbar to save your work</w:t>
-      </w:r>
-      <w:r>
-        <w:br/>
-      </w:r>
-    </w:p>
-    <w:p>
-      <w:pPr>
-        <w:pStyle w:val="Heading3a"/>
-      </w:pPr>
-      <w:r>
-        <w:t>Alternatives</w:t>
-      </w:r>
-      <w:r>
-        <w:t xml:space="preserve"> Viz:</w:t>
+        <w:t>Alternatives Viz:</w:t>
       </w:r>
     </w:p>
     <w:p>
@@ -6242,13 +5308,7 @@
         </w:numPr>
       </w:pPr>
       <w:r>
-        <w:t>Create a new worksheet and rename it to “</w:t>
-      </w:r>
-      <w:r>
-        <w:t>Alternatives</w:t>
-      </w:r>
-      <w:r>
-        <w:t>”</w:t>
+        <w:t>Create a new worksheet and rename it to “Alternatives”</w:t>
       </w:r>
     </w:p>
     <w:p>
@@ -6390,15 +5450,7 @@
         </w:numPr>
       </w:pPr>
       <w:r>
-        <w:t>Right-click on “</w:t>
-      </w:r>
-      <w:proofErr w:type="gramStart"/>
-      <w:r>
-        <w:t>AGG(</w:t>
-      </w:r>
-      <w:proofErr w:type="gramEnd"/>
-      <w:r>
-        <w:t>Churn Rate)” on the columns shelf and select “Dual axis”</w:t>
+        <w:t>Right-click on “AGG(Churn Rate)” on the columns shelf and select “Dual axis”</w:t>
       </w:r>
     </w:p>
     <w:p>
@@ -6472,10 +5524,7 @@
         <w:pStyle w:val="Heading3a"/>
       </w:pPr>
       <w:r>
-        <w:t>Filters</w:t>
-      </w:r>
-      <w:r>
-        <w:t>:</w:t>
+        <w:t>Filters:</w:t>
       </w:r>
     </w:p>
     <w:p>
@@ -6517,13 +5566,7 @@
         </w:numPr>
       </w:pPr>
       <w:r>
-        <w:t>Click on the “</w:t>
-      </w:r>
-      <w:r>
-        <w:t>State</w:t>
-      </w:r>
-      <w:r>
-        <w:t xml:space="preserve"> Map” worksheet</w:t>
+        <w:t>Click on the “State Map” worksheet</w:t>
       </w:r>
     </w:p>
     <w:p>
@@ -6535,19 +5578,7 @@
         </w:numPr>
       </w:pPr>
       <w:r>
-        <w:t>Right-click on the “</w:t>
-      </w:r>
-      <w:r>
-        <w:t>state</w:t>
-      </w:r>
-      <w:r>
-        <w:t>” filter and select “Apply to worksheets” then “</w:t>
-      </w:r>
-      <w:r>
-        <w:t>Selected worksheets</w:t>
-      </w:r>
-      <w:r>
-        <w:t>”</w:t>
+        <w:t>Right-click on the “state” filter and select “Apply to worksheets” then “Selected worksheets”</w:t>
       </w:r>
     </w:p>
     <w:p>
@@ -6583,13 +5614,7 @@
         </w:numPr>
       </w:pPr>
       <w:r>
-        <w:t>Click on the “</w:t>
-      </w:r>
-      <w:r>
-        <w:t>Tenure</w:t>
-      </w:r>
-      <w:r>
-        <w:t>” worksheet</w:t>
+        <w:t>Click on the “Tenure” worksheet</w:t>
       </w:r>
     </w:p>
     <w:p>
@@ -6601,13 +5626,7 @@
         </w:numPr>
       </w:pPr>
       <w:r>
-        <w:t>Right-click on the “</w:t>
-      </w:r>
-      <w:r>
-        <w:t>Tenure Years</w:t>
-      </w:r>
-      <w:r>
-        <w:t>” filter and select “Apply to worksheets” then “Selected worksheets”</w:t>
+        <w:t>Right-click on the “Tenure Years” filter and select “Apply to worksheets” then “Selected worksheets”</w:t>
       </w:r>
     </w:p>
     <w:p>
@@ -6643,13 +5662,7 @@
         </w:numPr>
       </w:pPr>
       <w:r>
-        <w:t>Right-click on the “</w:t>
-      </w:r>
-      <w:r>
-        <w:t>duration</w:t>
-      </w:r>
-      <w:r>
-        <w:t>” filter and select “Apply to worksheets” then “Selected worksheets”</w:t>
+        <w:t>Right-click on the “duration” filter and select “Apply to worksheets” then “Selected worksheets”</w:t>
       </w:r>
     </w:p>
     <w:p>
@@ -6685,13 +5698,7 @@
         </w:numPr>
       </w:pPr>
       <w:r>
-        <w:t>Click on the “</w:t>
-      </w:r>
-      <w:r>
-        <w:t>Demographics</w:t>
-      </w:r>
-      <w:r>
-        <w:t>” worksheet</w:t>
+        <w:t>Click on the “Demographics” worksheet</w:t>
       </w:r>
     </w:p>
     <w:p>
@@ -6703,13 +5710,7 @@
         </w:numPr>
       </w:pPr>
       <w:r>
-        <w:t>Right-click on the “</w:t>
-      </w:r>
-      <w:r>
-        <w:t>marital</w:t>
-      </w:r>
-      <w:r>
-        <w:t>” filter and select “Apply to worksheets” then “Selected worksheets”</w:t>
+        <w:t>Right-click on the “marital” filter and select “Apply to worksheets” then “Selected worksheets”</w:t>
       </w:r>
     </w:p>
     <w:p>
@@ -6745,13 +5746,7 @@
         </w:numPr>
       </w:pPr>
       <w:r>
-        <w:t>Right-click on the “</w:t>
-      </w:r>
-      <w:r>
-        <w:t>gender</w:t>
-      </w:r>
-      <w:r>
-        <w:t>” filter and select “Apply to worksheets” then “Selected worksheets”</w:t>
+        <w:t>Right-click on the “gender” filter and select “Apply to worksheets” then “Selected worksheets”</w:t>
       </w:r>
     </w:p>
     <w:p>
@@ -6970,13 +5965,7 @@
         </w:numPr>
       </w:pPr>
       <w:r>
-        <w:t xml:space="preserve">Place the </w:t>
-      </w:r>
-      <w:r>
-        <w:t>Best</w:t>
-      </w:r>
-      <w:r>
-        <w:t xml:space="preserve"> Churn States worksheet to the right of the Worst Churn States worksheet</w:t>
+        <w:t>Place the Best Churn States worksheet to the right of the Worst Churn States worksheet</w:t>
       </w:r>
     </w:p>
     <w:p>
@@ -6988,13 +5977,7 @@
         </w:numPr>
       </w:pPr>
       <w:r>
-        <w:t xml:space="preserve">Place the </w:t>
-      </w:r>
-      <w:r>
-        <w:t xml:space="preserve">Demographics </w:t>
-      </w:r>
-      <w:r>
-        <w:t>worksheet to the right of the Worst Churn States worksheet</w:t>
+        <w:t>Place the Demographics worksheet to the right of the Worst Churn States worksheet</w:t>
       </w:r>
     </w:p>
     <w:p>
@@ -7006,13 +5989,7 @@
         </w:numPr>
       </w:pPr>
       <w:r>
-        <w:t xml:space="preserve">Place the </w:t>
-      </w:r>
-      <w:r>
-        <w:t>Alternatives</w:t>
-      </w:r>
-      <w:r>
-        <w:t xml:space="preserve"> worksheet to the right of the Demographics worksheet</w:t>
+        <w:t>Place the Alternatives worksheet to the right of the Demographics worksheet</w:t>
       </w:r>
     </w:p>
     <w:p>
@@ -7024,15 +6001,7 @@
         </w:numPr>
       </w:pPr>
       <w:r>
-        <w:t xml:space="preserve">Make the </w:t>
-      </w:r>
-      <w:proofErr w:type="gramStart"/>
-      <w:r>
-        <w:t>title text</w:t>
-      </w:r>
-      <w:proofErr w:type="gramEnd"/>
-      <w:r>
-        <w:t xml:space="preserve"> as narrow as possible</w:t>
+        <w:t>Make the title text as narrow as possible</w:t>
       </w:r>
     </w:p>
     <w:p>
@@ -7350,15 +6319,7 @@
         </w:numPr>
       </w:pPr>
       <w:r>
-        <w:t xml:space="preserve">Drag each filter and </w:t>
-      </w:r>
-      <w:proofErr w:type="gramStart"/>
-      <w:r>
-        <w:t>place</w:t>
-      </w:r>
-      <w:proofErr w:type="gramEnd"/>
-      <w:r>
-        <w:t xml:space="preserve"> </w:t>
+        <w:t xml:space="preserve">Drag each filter and place </w:t>
       </w:r>
       <w:r>
         <w:t>in the horizontal container</w:t>
@@ -7432,15 +6393,7 @@
         <w:t>customers stay</w:t>
       </w:r>
       <w:r>
-        <w:t xml:space="preserve"> with </w:t>
-      </w:r>
-      <w:proofErr w:type="spellStart"/>
-      <w:r>
-        <w:t>Bigtel</w:t>
-      </w:r>
-      <w:proofErr w:type="spellEnd"/>
-      <w:r>
-        <w:t xml:space="preserve">, the less likely they are to churn. </w:t>
+        <w:t xml:space="preserve"> with Bigtel, the less likely they are to churn. </w:t>
       </w:r>
       <w:r>
         <w:t xml:space="preserve">In addition, the chart shows that </w:t>
@@ -7624,15 +6577,7 @@
         <w:t xml:space="preserve">some correlations with churn but cannot identify causations. For example, while the study demonstrates that customers on a month-to-month plan are 2x more likely to churn than those on contracts, </w:t>
       </w:r>
       <w:r>
-        <w:t xml:space="preserve">further investigation would be required to determine why this is so. Such investigation might include customer interviews, surveys, or perhaps even some A/B testing of new promotions and offers to encourage people to </w:t>
-      </w:r>
-      <w:proofErr w:type="gramStart"/>
-      <w:r>
-        <w:t>sign-up for</w:t>
-      </w:r>
-      <w:proofErr w:type="gramEnd"/>
-      <w:r>
-        <w:t xml:space="preserve"> a contract.</w:t>
+        <w:t>further investigation would be required to determine why this is so. Such investigation might include customer interviews, surveys, or perhaps even some A/B testing of new promotions and offers to encourage people to sign-up for a contract.</w:t>
       </w:r>
     </w:p>
     <w:p>
@@ -7648,6 +6593,9 @@
     </w:p>
     <w:sdt>
       <w:sdtPr>
+        <w:rPr>
+          <w:b w:val="0"/>
+        </w:rPr>
         <w:id w:val="673767985"/>
         <w:docPartObj>
           <w:docPartGallery w:val="Bibliographies"/>
@@ -14182,6 +13130,174 @@
 </file>
 
 <file path=customXml/item1.xml><?xml version="1.0" encoding="utf-8"?>
+<p:properties xmlns:p="http://schemas.microsoft.com/office/2006/metadata/properties" xmlns:xsi="http://www.w3.org/2001/XMLSchema-instance" xmlns:pc="http://schemas.microsoft.com/office/infopath/2007/PartnerControls">
+  <documentManagement>
+    <SharedWithUsers xmlns="69464ea8-5b3f-45ed-9c91-afabe9e3eeb3">
+      <UserInfo>
+        <DisplayName>Henrietta Belcher</DisplayName>
+        <AccountId>2539</AccountId>
+        <AccountType/>
+      </UserInfo>
+      <UserInfo>
+        <DisplayName>Lisa Desimon</DisplayName>
+        <AccountId>2679</AccountId>
+        <AccountType/>
+      </UserInfo>
+      <UserInfo>
+        <DisplayName>Jerri Anne Culbert</DisplayName>
+        <AccountId>5418</AccountId>
+        <AccountType/>
+      </UserInfo>
+      <UserInfo>
+        <DisplayName>Elnora Lawrence</DisplayName>
+        <AccountId>6884</AccountId>
+        <AccountType/>
+      </UserInfo>
+      <UserInfo>
+        <DisplayName>Sarah Albrandt</DisplayName>
+        <AccountId>9613</AccountId>
+        <AccountType/>
+      </UserInfo>
+      <UserInfo>
+        <DisplayName>Sheila Slagstad</DisplayName>
+        <AccountId>21692</AccountId>
+        <AccountType/>
+      </UserInfo>
+      <UserInfo>
+        <DisplayName>Tina Weaver</DisplayName>
+        <AccountId>4187</AccountId>
+        <AccountType/>
+      </UserInfo>
+      <UserInfo>
+        <DisplayName>Kristin Cantillon</DisplayName>
+        <AccountId>25979</AccountId>
+        <AccountType/>
+      </UserInfo>
+      <UserInfo>
+        <DisplayName>Lori Briscoe</DisplayName>
+        <AccountId>16035</AccountId>
+        <AccountType/>
+      </UserInfo>
+      <UserInfo>
+        <DisplayName>Jessica Crisp</DisplayName>
+        <AccountId>26186</AccountId>
+        <AccountType/>
+      </UserInfo>
+      <UserInfo>
+        <DisplayName>Elizabeth Foxen</DisplayName>
+        <AccountId>2238</AccountId>
+        <AccountType/>
+      </UserInfo>
+      <UserInfo>
+        <DisplayName>Pamela Lester</DisplayName>
+        <AccountId>26402</AccountId>
+        <AccountType/>
+      </UserInfo>
+      <UserInfo>
+        <DisplayName>Esther Manzano</DisplayName>
+        <AccountId>26589</AccountId>
+        <AccountType/>
+      </UserInfo>
+      <UserInfo>
+        <DisplayName>Kara Yancey</DisplayName>
+        <AccountId>1902</AccountId>
+        <AccountType/>
+      </UserInfo>
+      <UserInfo>
+        <DisplayName>Melissa Trusel</DisplayName>
+        <AccountId>34537</AccountId>
+        <AccountType/>
+      </UserInfo>
+      <UserInfo>
+        <DisplayName>David Carper</DisplayName>
+        <AccountId>125</AccountId>
+        <AccountType/>
+      </UserInfo>
+      <UserInfo>
+        <DisplayName>Christa Seagren</DisplayName>
+        <AccountId>43765</AccountId>
+        <AccountType/>
+      </UserInfo>
+      <UserInfo>
+        <DisplayName>Will Veach</DisplayName>
+        <AccountId>43766</AccountId>
+        <AccountType/>
+      </UserInfo>
+      <UserInfo>
+        <DisplayName>Madison Clement</DisplayName>
+        <AccountId>44727</AccountId>
+        <AccountType/>
+      </UserInfo>
+      <UserInfo>
+        <DisplayName>Doe Kim</DisplayName>
+        <AccountId>19</AccountId>
+        <AccountType/>
+      </UserInfo>
+      <UserInfo>
+        <DisplayName>Tabatha Mauldin</DisplayName>
+        <AccountId>47034</AccountId>
+        <AccountType/>
+      </UserInfo>
+      <UserInfo>
+        <DisplayName>Karin Hollenback</DisplayName>
+        <AccountId>47035</AccountId>
+        <AccountType/>
+      </UserInfo>
+      <UserInfo>
+        <DisplayName>Pat Redmond</DisplayName>
+        <AccountId>8806</AccountId>
+        <AccountType/>
+      </UserInfo>
+      <UserInfo>
+        <DisplayName>Linda Russo</DisplayName>
+        <AccountId>47039</AccountId>
+        <AccountType/>
+      </UserInfo>
+      <UserInfo>
+        <DisplayName>Peggy Humm</DisplayName>
+        <AccountId>37996</AccountId>
+        <AccountType/>
+      </UserInfo>
+      <UserInfo>
+        <DisplayName>Ron Carpio</DisplayName>
+        <AccountId>47058</AccountId>
+        <AccountType/>
+      </UserInfo>
+      <UserInfo>
+        <DisplayName>Kathi Vail</DisplayName>
+        <AccountId>22077</AccountId>
+        <AccountType/>
+      </UserInfo>
+      <UserInfo>
+        <DisplayName>Michele Miller</DisplayName>
+        <AccountId>16002</AccountId>
+        <AccountType/>
+      </UserInfo>
+      <UserInfo>
+        <DisplayName>Jonathan Reyes</DisplayName>
+        <AccountId>47062</AccountId>
+        <AccountType/>
+      </UserInfo>
+      <UserInfo>
+        <DisplayName>Serge Atangageh</DisplayName>
+        <AccountId>47325</AccountId>
+        <AccountType/>
+      </UserInfo>
+    </SharedWithUsers>
+  </documentManagement>
+</p:properties>
+</file>
+
+<file path=customXml/item2.xml><?xml version="1.0" encoding="utf-8"?>
+<?mso-contentType ?>
+<FormTemplates xmlns="http://schemas.microsoft.com/sharepoint/v3/contenttype/forms">
+  <Display>DocumentLibraryForm</Display>
+  <Edit>DocumentLibraryForm</Edit>
+  <New>DocumentLibraryForm</New>
+</FormTemplates>
+</file>
+
+<file path=customXml/item3.xml><?xml version="1.0" encoding="utf-8"?>
 <ct:contentTypeSchema xmlns:ct="http://schemas.microsoft.com/office/2006/metadata/contentType" xmlns:ma="http://schemas.microsoft.com/office/2006/metadata/properties/metaAttributes" ct:_="" ma:_="" ma:contentTypeName="Document" ma:contentTypeID="0x0101007B272B0FE0A0574498F93773D83F0D2C" ma:contentTypeVersion="11" ma:contentTypeDescription="Create a new document." ma:contentTypeScope="" ma:versionID="2ec6dd4bf23b5de9d8649f3a88af4912">
   <xsd:schema xmlns:xsd="http://www.w3.org/2001/XMLSchema" xmlns:xs="http://www.w3.org/2001/XMLSchema" xmlns:p="http://schemas.microsoft.com/office/2006/metadata/properties" xmlns:ns2="9757eb5a-405d-4b29-8bf5-063bae6d32ab" xmlns:ns3="69464ea8-5b3f-45ed-9c91-afabe9e3eeb3" targetNamespace="http://schemas.microsoft.com/office/2006/metadata/properties" ma:root="true" ma:fieldsID="10c67dd45b10a4fa28b1e3a274f135c9" ns2:_="" ns3:_="">
     <xsd:import namespace="9757eb5a-405d-4b29-8bf5-063bae6d32ab"/>
@@ -14392,174 +13508,6 @@
 </ct:contentTypeSchema>
 </file>
 
-<file path=customXml/item2.xml><?xml version="1.0" encoding="utf-8"?>
-<?mso-contentType ?>
-<FormTemplates xmlns="http://schemas.microsoft.com/sharepoint/v3/contenttype/forms">
-  <Display>DocumentLibraryForm</Display>
-  <Edit>DocumentLibraryForm</Edit>
-  <New>DocumentLibraryForm</New>
-</FormTemplates>
-</file>
-
-<file path=customXml/item3.xml><?xml version="1.0" encoding="utf-8"?>
-<p:properties xmlns:p="http://schemas.microsoft.com/office/2006/metadata/properties" xmlns:xsi="http://www.w3.org/2001/XMLSchema-instance" xmlns:pc="http://schemas.microsoft.com/office/infopath/2007/PartnerControls">
-  <documentManagement>
-    <SharedWithUsers xmlns="69464ea8-5b3f-45ed-9c91-afabe9e3eeb3">
-      <UserInfo>
-        <DisplayName>Henrietta Belcher</DisplayName>
-        <AccountId>2539</AccountId>
-        <AccountType/>
-      </UserInfo>
-      <UserInfo>
-        <DisplayName>Lisa Desimon</DisplayName>
-        <AccountId>2679</AccountId>
-        <AccountType/>
-      </UserInfo>
-      <UserInfo>
-        <DisplayName>Jerri Anne Culbert</DisplayName>
-        <AccountId>5418</AccountId>
-        <AccountType/>
-      </UserInfo>
-      <UserInfo>
-        <DisplayName>Elnora Lawrence</DisplayName>
-        <AccountId>6884</AccountId>
-        <AccountType/>
-      </UserInfo>
-      <UserInfo>
-        <DisplayName>Sarah Albrandt</DisplayName>
-        <AccountId>9613</AccountId>
-        <AccountType/>
-      </UserInfo>
-      <UserInfo>
-        <DisplayName>Sheila Slagstad</DisplayName>
-        <AccountId>21692</AccountId>
-        <AccountType/>
-      </UserInfo>
-      <UserInfo>
-        <DisplayName>Tina Weaver</DisplayName>
-        <AccountId>4187</AccountId>
-        <AccountType/>
-      </UserInfo>
-      <UserInfo>
-        <DisplayName>Kristin Cantillon</DisplayName>
-        <AccountId>25979</AccountId>
-        <AccountType/>
-      </UserInfo>
-      <UserInfo>
-        <DisplayName>Lori Briscoe</DisplayName>
-        <AccountId>16035</AccountId>
-        <AccountType/>
-      </UserInfo>
-      <UserInfo>
-        <DisplayName>Jessica Crisp</DisplayName>
-        <AccountId>26186</AccountId>
-        <AccountType/>
-      </UserInfo>
-      <UserInfo>
-        <DisplayName>Elizabeth Foxen</DisplayName>
-        <AccountId>2238</AccountId>
-        <AccountType/>
-      </UserInfo>
-      <UserInfo>
-        <DisplayName>Pamela Lester</DisplayName>
-        <AccountId>26402</AccountId>
-        <AccountType/>
-      </UserInfo>
-      <UserInfo>
-        <DisplayName>Esther Manzano</DisplayName>
-        <AccountId>26589</AccountId>
-        <AccountType/>
-      </UserInfo>
-      <UserInfo>
-        <DisplayName>Kara Yancey</DisplayName>
-        <AccountId>1902</AccountId>
-        <AccountType/>
-      </UserInfo>
-      <UserInfo>
-        <DisplayName>Melissa Trusel</DisplayName>
-        <AccountId>34537</AccountId>
-        <AccountType/>
-      </UserInfo>
-      <UserInfo>
-        <DisplayName>David Carper</DisplayName>
-        <AccountId>125</AccountId>
-        <AccountType/>
-      </UserInfo>
-      <UserInfo>
-        <DisplayName>Christa Seagren</DisplayName>
-        <AccountId>43765</AccountId>
-        <AccountType/>
-      </UserInfo>
-      <UserInfo>
-        <DisplayName>Will Veach</DisplayName>
-        <AccountId>43766</AccountId>
-        <AccountType/>
-      </UserInfo>
-      <UserInfo>
-        <DisplayName>Madison Clement</DisplayName>
-        <AccountId>44727</AccountId>
-        <AccountType/>
-      </UserInfo>
-      <UserInfo>
-        <DisplayName>Doe Kim</DisplayName>
-        <AccountId>19</AccountId>
-        <AccountType/>
-      </UserInfo>
-      <UserInfo>
-        <DisplayName>Tabatha Mauldin</DisplayName>
-        <AccountId>47034</AccountId>
-        <AccountType/>
-      </UserInfo>
-      <UserInfo>
-        <DisplayName>Karin Hollenback</DisplayName>
-        <AccountId>47035</AccountId>
-        <AccountType/>
-      </UserInfo>
-      <UserInfo>
-        <DisplayName>Pat Redmond</DisplayName>
-        <AccountId>8806</AccountId>
-        <AccountType/>
-      </UserInfo>
-      <UserInfo>
-        <DisplayName>Linda Russo</DisplayName>
-        <AccountId>47039</AccountId>
-        <AccountType/>
-      </UserInfo>
-      <UserInfo>
-        <DisplayName>Peggy Humm</DisplayName>
-        <AccountId>37996</AccountId>
-        <AccountType/>
-      </UserInfo>
-      <UserInfo>
-        <DisplayName>Ron Carpio</DisplayName>
-        <AccountId>47058</AccountId>
-        <AccountType/>
-      </UserInfo>
-      <UserInfo>
-        <DisplayName>Kathi Vail</DisplayName>
-        <AccountId>22077</AccountId>
-        <AccountType/>
-      </UserInfo>
-      <UserInfo>
-        <DisplayName>Michele Miller</DisplayName>
-        <AccountId>16002</AccountId>
-        <AccountType/>
-      </UserInfo>
-      <UserInfo>
-        <DisplayName>Jonathan Reyes</DisplayName>
-        <AccountId>47062</AccountId>
-        <AccountType/>
-      </UserInfo>
-      <UserInfo>
-        <DisplayName>Serge Atangageh</DisplayName>
-        <AccountId>47325</AccountId>
-        <AccountType/>
-      </UserInfo>
-    </SharedWithUsers>
-  </documentManagement>
-</p:properties>
-</file>
-
 <file path=customXml/item4.xml><?xml version="1.0" encoding="utf-8"?>
 <b:Sources xmlns:b="http://schemas.openxmlformats.org/officeDocument/2006/bibliography" xmlns="http://schemas.openxmlformats.org/officeDocument/2006/bibliography" SelectedStyle="\APASixthEditionOfficeOnline.xsl" StyleName="APA" Version="6">
   <b:Source>
@@ -14719,6 +13667,24 @@
 </file>
 
 <file path=customXml/itemProps1.xml><?xml version="1.0" encoding="utf-8"?>
+<ds:datastoreItem xmlns:ds="http://schemas.openxmlformats.org/officeDocument/2006/customXml" ds:itemID="{C5B8FC9B-045C-4BFD-ADAC-C371B250D643}">
+  <ds:schemaRefs>
+    <ds:schemaRef ds:uri="http://schemas.microsoft.com/office/2006/metadata/properties"/>
+    <ds:schemaRef ds:uri="http://schemas.microsoft.com/office/infopath/2007/PartnerControls"/>
+    <ds:schemaRef ds:uri="69464ea8-5b3f-45ed-9c91-afabe9e3eeb3"/>
+  </ds:schemaRefs>
+</ds:datastoreItem>
+</file>
+
+<file path=customXml/itemProps2.xml><?xml version="1.0" encoding="utf-8"?>
+<ds:datastoreItem xmlns:ds="http://schemas.openxmlformats.org/officeDocument/2006/customXml" ds:itemID="{32ECD816-6183-4A55-8426-1A78A6A21164}">
+  <ds:schemaRefs>
+    <ds:schemaRef ds:uri="http://schemas.microsoft.com/sharepoint/v3/contenttype/forms"/>
+  </ds:schemaRefs>
+</ds:datastoreItem>
+</file>
+
+<file path=customXml/itemProps3.xml><?xml version="1.0" encoding="utf-8"?>
 <ds:datastoreItem xmlns:ds="http://schemas.openxmlformats.org/officeDocument/2006/customXml" ds:itemID="{64D2C36C-3E89-42B2-B814-8290DBE0DD0F}">
   <ds:schemaRefs>
     <ds:schemaRef ds:uri="http://schemas.microsoft.com/office/2006/metadata/contentType"/>
@@ -14737,24 +13703,6 @@
 </ds:datastoreItem>
 </file>
 
-<file path=customXml/itemProps2.xml><?xml version="1.0" encoding="utf-8"?>
-<ds:datastoreItem xmlns:ds="http://schemas.openxmlformats.org/officeDocument/2006/customXml" ds:itemID="{32ECD816-6183-4A55-8426-1A78A6A21164}">
-  <ds:schemaRefs>
-    <ds:schemaRef ds:uri="http://schemas.microsoft.com/sharepoint/v3/contenttype/forms"/>
-  </ds:schemaRefs>
-</ds:datastoreItem>
-</file>
-
-<file path=customXml/itemProps3.xml><?xml version="1.0" encoding="utf-8"?>
-<ds:datastoreItem xmlns:ds="http://schemas.openxmlformats.org/officeDocument/2006/customXml" ds:itemID="{C5B8FC9B-045C-4BFD-ADAC-C371B250D643}">
-  <ds:schemaRefs>
-    <ds:schemaRef ds:uri="http://schemas.microsoft.com/office/2006/metadata/properties"/>
-    <ds:schemaRef ds:uri="http://schemas.microsoft.com/office/infopath/2007/PartnerControls"/>
-    <ds:schemaRef ds:uri="69464ea8-5b3f-45ed-9c91-afabe9e3eeb3"/>
-  </ds:schemaRefs>
-</ds:datastoreItem>
-</file>
-
 <file path=customXml/itemProps4.xml><?xml version="1.0" encoding="utf-8"?>
 <ds:datastoreItem xmlns:ds="http://schemas.openxmlformats.org/officeDocument/2006/customXml" ds:itemID="{DBC4477F-AD87-4464-92CF-A048E9EC9F33}">
   <ds:schemaRefs>

</xml_diff>